<commit_message>
adding work on practice exam 1
</commit_message>
<xml_diff>
--- a/Practice_Exams/PM592_20223_E1.docx
+++ b/Practice_Exams/PM592_20223_E1.docx
@@ -1,6 +1,6 @@
 
 <file path=word/document.xml><?xml version="1.0" encoding="utf-8"?>
-<w:document xmlns:wpc="http://schemas.microsoft.com/office/word/2010/wordprocessingCanvas" xmlns:cx="http://schemas.microsoft.com/office/drawing/2014/chartex" xmlns:cx1="http://schemas.microsoft.com/office/drawing/2015/9/8/chartex" xmlns:cx2="http://schemas.microsoft.com/office/drawing/2015/10/21/chartex" xmlns:cx3="http://schemas.microsoft.com/office/drawing/2016/5/9/chartex" xmlns:cx4="http://schemas.microsoft.com/office/drawing/2016/5/10/chartex" xmlns:cx5="http://schemas.microsoft.com/office/drawing/2016/5/11/chartex" xmlns:cx6="http://schemas.microsoft.com/office/drawing/2016/5/12/chartex" xmlns:cx7="http://schemas.microsoft.com/office/drawing/2016/5/13/chartex" xmlns:cx8="http://schemas.microsoft.com/office/drawing/2016/5/14/chartex" xmlns:mc="http://schemas.openxmlformats.org/markup-compatibility/2006" xmlns:aink="http://schemas.microsoft.com/office/drawing/2016/ink" xmlns:am3d="http://schemas.microsoft.com/office/drawing/2017/model3d" xmlns:o="urn:schemas-microsoft-com:office:office" xmlns:oel="http://schemas.microsoft.com/office/2019/extlst" xmlns:r="http://schemas.openxmlformats.org/officeDocument/2006/relationships" xmlns:m="http://schemas.openxmlformats.org/officeDocument/2006/math" xmlns:v="urn:schemas-microsoft-com:vml" xmlns:wp14="http://schemas.microsoft.com/office/word/2010/wordprocessingDrawing" xmlns:wp="http://schemas.openxmlformats.org/drawingml/2006/wordprocessingDrawing" xmlns:w10="urn:schemas-microsoft-com:office:word" xmlns:w="http://schemas.openxmlformats.org/wordprocessingml/2006/main" xmlns:w14="http://schemas.microsoft.com/office/word/2010/wordml" xmlns:w15="http://schemas.microsoft.com/office/word/2012/wordml" xmlns:w16cex="http://schemas.microsoft.com/office/word/2018/wordml/cex" xmlns:w16cid="http://schemas.microsoft.com/office/word/2016/wordml/cid" xmlns:w16="http://schemas.microsoft.com/office/word/2018/wordml" xmlns:w16sdtdh="http://schemas.microsoft.com/office/word/2020/wordml/sdtdatahash" xmlns:w16se="http://schemas.microsoft.com/office/word/2015/wordml/symex" xmlns:wpg="http://schemas.microsoft.com/office/word/2010/wordprocessingGroup" xmlns:wpi="http://schemas.microsoft.com/office/word/2010/wordprocessingInk" xmlns:wne="http://schemas.microsoft.com/office/word/2006/wordml" xmlns:wps="http://schemas.microsoft.com/office/word/2010/wordprocessingShape" mc:Ignorable="w14 w15 w16se w16cid w16 w16cex w16sdtdh wp14">
+<w:document xmlns:wpc="http://schemas.microsoft.com/office/word/2010/wordprocessingCanvas" xmlns:cx="http://schemas.microsoft.com/office/drawing/2014/chartex" xmlns:cx1="http://schemas.microsoft.com/office/drawing/2015/9/8/chartex" xmlns:cx2="http://schemas.microsoft.com/office/drawing/2015/10/21/chartex" xmlns:cx3="http://schemas.microsoft.com/office/drawing/2016/5/9/chartex" xmlns:cx4="http://schemas.microsoft.com/office/drawing/2016/5/10/chartex" xmlns:cx5="http://schemas.microsoft.com/office/drawing/2016/5/11/chartex" xmlns:cx6="http://schemas.microsoft.com/office/drawing/2016/5/12/chartex" xmlns:cx7="http://schemas.microsoft.com/office/drawing/2016/5/13/chartex" xmlns:cx8="http://schemas.microsoft.com/office/drawing/2016/5/14/chartex" xmlns:mc="http://schemas.openxmlformats.org/markup-compatibility/2006" xmlns:aink="http://schemas.microsoft.com/office/drawing/2016/ink" xmlns:am3d="http://schemas.microsoft.com/office/drawing/2017/model3d" xmlns:o="urn:schemas-microsoft-com:office:office" xmlns:r="http://schemas.openxmlformats.org/officeDocument/2006/relationships" xmlns:m="http://schemas.openxmlformats.org/officeDocument/2006/math" xmlns:v="urn:schemas-microsoft-com:vml" xmlns:wp14="http://schemas.microsoft.com/office/word/2010/wordprocessingDrawing" xmlns:wp="http://schemas.openxmlformats.org/drawingml/2006/wordprocessingDrawing" xmlns:w10="urn:schemas-microsoft-com:office:word" xmlns:w="http://schemas.openxmlformats.org/wordprocessingml/2006/main" xmlns:w14="http://schemas.microsoft.com/office/word/2010/wordml" xmlns:w15="http://schemas.microsoft.com/office/word/2012/wordml" xmlns:w16cex="http://schemas.microsoft.com/office/word/2018/wordml/cex" xmlns:w16cid="http://schemas.microsoft.com/office/word/2016/wordml/cid" xmlns:w16="http://schemas.microsoft.com/office/word/2018/wordml" xmlns:w16se="http://schemas.microsoft.com/office/word/2015/wordml/symex" xmlns:wpg="http://schemas.microsoft.com/office/word/2010/wordprocessingGroup" xmlns:wpi="http://schemas.microsoft.com/office/word/2010/wordprocessingInk" xmlns:wne="http://schemas.microsoft.com/office/word/2006/wordml" xmlns:wps="http://schemas.microsoft.com/office/word/2010/wordprocessingShape" mc:Ignorable="w14 w15 w16se w16cid w16 w16cex wp14">
   <w:body>
     <w:tbl>
       <w:tblPr>
@@ -360,25 +360,7 @@
           <w:sz w:val="22"/>
           <w:szCs w:val="22"/>
         </w:rPr>
-        <w:t xml:space="preserve">to submit the exam after accessing it. </w:t>
-      </w:r>
-      <w:proofErr w:type="gramStart"/>
-      <w:r>
-        <w:rPr>
-          <w:rFonts w:asciiTheme="majorHAnsi" w:hAnsiTheme="majorHAnsi" w:cstheme="majorHAnsi"/>
-          <w:sz w:val="22"/>
-          <w:szCs w:val="22"/>
-        </w:rPr>
-        <w:t>Plan ahead</w:t>
-      </w:r>
-      <w:proofErr w:type="gramEnd"/>
-      <w:r>
-        <w:rPr>
-          <w:rFonts w:asciiTheme="majorHAnsi" w:hAnsiTheme="majorHAnsi" w:cstheme="majorHAnsi"/>
-          <w:sz w:val="22"/>
-          <w:szCs w:val="22"/>
-        </w:rPr>
-        <w:t xml:space="preserve"> as the submission process may take longer than expected</w:t>
+        <w:t>to submit the exam after accessing it. Plan ahead as the submission process may take longer than expected</w:t>
       </w:r>
       <w:r>
         <w:rPr>
@@ -600,25 +582,7 @@
           <w:sz w:val="22"/>
           <w:szCs w:val="22"/>
         </w:rPr>
-        <w:t xml:space="preserve">This exam reflects only my own work. I did not receive assistance from any other individual, nor did I </w:t>
-      </w:r>
-      <w:proofErr w:type="gramStart"/>
-      <w:r>
-        <w:rPr>
-          <w:rFonts w:asciiTheme="majorHAnsi" w:hAnsiTheme="majorHAnsi" w:cstheme="majorHAnsi"/>
-          <w:sz w:val="22"/>
-          <w:szCs w:val="22"/>
-        </w:rPr>
-        <w:t>provide assistance to</w:t>
-      </w:r>
-      <w:proofErr w:type="gramEnd"/>
-      <w:r>
-        <w:rPr>
-          <w:rFonts w:asciiTheme="majorHAnsi" w:hAnsiTheme="majorHAnsi" w:cstheme="majorHAnsi"/>
-          <w:sz w:val="22"/>
-          <w:szCs w:val="22"/>
-        </w:rPr>
-        <w:t xml:space="preserve"> any other student taking this exam.</w:t>
+        <w:t>This exam reflects only my own work. I did not receive assistance from any other individual, nor did I provide assistance to any other student taking this exam.</w:t>
       </w:r>
     </w:p>
     <w:p>
@@ -1251,20 +1215,8 @@
           <w:szCs w:val="22"/>
           <w:lang w:eastAsia="en-US"/>
         </w:rPr>
-        <w:t xml:space="preserve">tomato plants in her backyard. Half of these </w:t>
-      </w:r>
-      <w:proofErr w:type="gramStart"/>
-      <w:r>
-        <w:rPr>
-          <w:rFonts w:ascii="Calibri" w:eastAsia="Times New Roman" w:hAnsi="Calibri" w:cs="Calibri"/>
-          <w:color w:val="000000"/>
-          <w:sz w:val="22"/>
-          <w:szCs w:val="22"/>
-          <w:lang w:eastAsia="en-US"/>
-        </w:rPr>
-        <w:t>were located in</w:t>
-      </w:r>
-      <w:proofErr w:type="gramEnd"/>
+        <w:t>tomato plants in her backyard. Half of these were located in</w:t>
+      </w:r>
       <w:r>
         <w:rPr>
           <w:rFonts w:ascii="Calibri" w:eastAsia="Times New Roman" w:hAnsi="Calibri" w:cs="Calibri"/>
@@ -2636,7 +2588,6 @@
               </w:rPr>
               <w:t xml:space="preserve"> </w:t>
             </w:r>
-            <w:proofErr w:type="gramStart"/>
             <w:r>
               <w:rPr>
                 <w:rFonts w:ascii="Calibri" w:eastAsia="Times New Roman" w:hAnsi="Calibri" w:cs="Calibri"/>
@@ -2645,18 +2596,7 @@
                 <w:szCs w:val="22"/>
                 <w:lang w:eastAsia="en-US"/>
               </w:rPr>
-              <w:t>is</w:t>
-            </w:r>
-            <w:proofErr w:type="gramEnd"/>
-            <w:r>
-              <w:rPr>
-                <w:rFonts w:ascii="Calibri" w:eastAsia="Times New Roman" w:hAnsi="Calibri" w:cs="Calibri"/>
-                <w:color w:val="000000"/>
-                <w:sz w:val="22"/>
-                <w:szCs w:val="22"/>
-                <w:lang w:eastAsia="en-US"/>
-              </w:rPr>
-              <w:t xml:space="preserve"> associated with</w:t>
+              <w:t>is associated with</w:t>
             </w:r>
             <w:r>
               <w:rPr>
@@ -2713,19 +2653,190 @@
           <w:lang w:eastAsia="en-US"/>
         </w:rPr>
       </w:pPr>
+      <w:r>
+        <w:rPr>
+          <w:rFonts w:ascii="Calibri" w:eastAsia="Times New Roman" w:hAnsi="Calibri" w:cs="Calibri"/>
+          <w:color w:val="000000"/>
+          <w:sz w:val="22"/>
+          <w:szCs w:val="22"/>
+          <w:lang w:eastAsia="en-US"/>
+        </w:rPr>
+        <w:t xml:space="preserve">The null hypothesis states that the fertilizer is not associated with tomato plant yield, and is the equivalent of saying that </w:t>
+      </w:r>
+      <m:oMath>
+        <m:sSub>
+          <m:sSubPr>
+            <m:ctrlPr>
+              <w:rPr>
+                <w:rFonts w:ascii="Cambria Math" w:eastAsia="Times New Roman" w:hAnsi="Cambria Math" w:cs="Calibri"/>
+                <w:i/>
+                <w:color w:val="000000"/>
+                <w:sz w:val="22"/>
+                <w:szCs w:val="22"/>
+                <w:lang w:eastAsia="en-US"/>
+              </w:rPr>
+            </m:ctrlPr>
+          </m:sSubPr>
+          <m:e>
+            <m:acc>
+              <m:accPr>
+                <m:ctrlPr>
+                  <w:rPr>
+                    <w:rFonts w:ascii="Cambria Math" w:eastAsia="Times New Roman" w:hAnsi="Cambria Math" w:cs="Calibri"/>
+                    <w:i/>
+                    <w:color w:val="000000"/>
+                    <w:sz w:val="22"/>
+                    <w:szCs w:val="22"/>
+                    <w:lang w:eastAsia="en-US"/>
+                  </w:rPr>
+                </m:ctrlPr>
+              </m:accPr>
+              <m:e>
+                <m:r>
+                  <w:rPr>
+                    <w:rFonts w:ascii="Cambria Math" w:eastAsia="Times New Roman" w:hAnsi="Cambria Math" w:cs="Calibri"/>
+                    <w:color w:val="000000"/>
+                    <w:sz w:val="22"/>
+                    <w:szCs w:val="22"/>
+                    <w:lang w:eastAsia="en-US"/>
+                  </w:rPr>
+                  <m:t>β</m:t>
+                </m:r>
+              </m:e>
+            </m:acc>
+          </m:e>
+          <m:sub>
+            <m:r>
+              <w:rPr>
+                <w:rFonts w:ascii="Cambria Math" w:eastAsia="Times New Roman" w:hAnsi="Cambria Math" w:cs="Calibri"/>
+                <w:color w:val="000000"/>
+                <w:sz w:val="22"/>
+                <w:szCs w:val="22"/>
+                <w:lang w:eastAsia="en-US"/>
+              </w:rPr>
+              <m:t>FERTILIZER</m:t>
+            </m:r>
+          </m:sub>
+        </m:sSub>
+        <m:r>
+          <w:rPr>
+            <w:rFonts w:ascii="Cambria Math" w:eastAsia="Times New Roman" w:hAnsi="Cambria Math" w:cs="Calibri"/>
+            <w:color w:val="000000"/>
+            <w:sz w:val="22"/>
+            <w:szCs w:val="22"/>
+            <w:lang w:eastAsia="en-US"/>
+          </w:rPr>
+          <m:t>=0</m:t>
+        </m:r>
+      </m:oMath>
+      <w:r>
+        <w:rPr>
+          <w:rFonts w:ascii="Calibri" w:eastAsia="Times New Roman" w:hAnsi="Calibri" w:cs="Calibri"/>
+          <w:color w:val="000000"/>
+          <w:sz w:val="22"/>
+          <w:szCs w:val="22"/>
+          <w:lang w:eastAsia="en-US"/>
+        </w:rPr>
+        <w:t>.</w:t>
+      </w:r>
     </w:p>
     <w:p>
       <w:pPr>
         <w:spacing w:before="120"/>
-        <w:ind w:left="547"/>
-        <w:rPr>
-          <w:rFonts w:ascii="Calibri" w:eastAsia="Times New Roman" w:hAnsi="Calibri" w:cs="Calibri"/>
-          <w:color w:val="000000"/>
-          <w:sz w:val="22"/>
-          <w:szCs w:val="22"/>
-          <w:lang w:eastAsia="en-US"/>
-        </w:rPr>
-      </w:pPr>
+        <w:rPr>
+          <w:rFonts w:ascii="Calibri" w:eastAsia="Times New Roman" w:hAnsi="Calibri" w:cs="Calibri"/>
+          <w:color w:val="000000"/>
+          <w:sz w:val="22"/>
+          <w:szCs w:val="22"/>
+          <w:lang w:eastAsia="en-US"/>
+        </w:rPr>
+      </w:pPr>
+      <w:r>
+        <w:rPr>
+          <w:rFonts w:ascii="Calibri" w:eastAsia="Times New Roman" w:hAnsi="Calibri" w:cs="Calibri"/>
+          <w:color w:val="000000"/>
+          <w:sz w:val="22"/>
+          <w:szCs w:val="22"/>
+          <w:lang w:eastAsia="en-US"/>
+        </w:rPr>
+        <w:t xml:space="preserve">The alternative hypothesis states that the fertilizer is associated with tomato plant yield, and is the equivalent of saying that </w:t>
+      </w:r>
+      <m:oMath>
+        <m:sSub>
+          <m:sSubPr>
+            <m:ctrlPr>
+              <w:rPr>
+                <w:rFonts w:ascii="Cambria Math" w:eastAsia="Times New Roman" w:hAnsi="Cambria Math" w:cs="Calibri"/>
+                <w:i/>
+                <w:color w:val="000000"/>
+                <w:sz w:val="22"/>
+                <w:szCs w:val="22"/>
+                <w:lang w:eastAsia="en-US"/>
+              </w:rPr>
+            </m:ctrlPr>
+          </m:sSubPr>
+          <m:e>
+            <m:acc>
+              <m:accPr>
+                <m:ctrlPr>
+                  <w:rPr>
+                    <w:rFonts w:ascii="Cambria Math" w:eastAsia="Times New Roman" w:hAnsi="Cambria Math" w:cs="Calibri"/>
+                    <w:i/>
+                    <w:color w:val="000000"/>
+                    <w:sz w:val="22"/>
+                    <w:szCs w:val="22"/>
+                    <w:lang w:eastAsia="en-US"/>
+                  </w:rPr>
+                </m:ctrlPr>
+              </m:accPr>
+              <m:e>
+                <m:r>
+                  <w:rPr>
+                    <w:rFonts w:ascii="Cambria Math" w:eastAsia="Times New Roman" w:hAnsi="Cambria Math" w:cs="Calibri"/>
+                    <w:color w:val="000000"/>
+                    <w:sz w:val="22"/>
+                    <w:szCs w:val="22"/>
+                    <w:lang w:eastAsia="en-US"/>
+                  </w:rPr>
+                  <m:t>β</m:t>
+                </m:r>
+              </m:e>
+            </m:acc>
+          </m:e>
+          <m:sub>
+            <m:r>
+              <w:rPr>
+                <w:rFonts w:ascii="Cambria Math" w:eastAsia="Times New Roman" w:hAnsi="Cambria Math" w:cs="Calibri"/>
+                <w:color w:val="000000"/>
+                <w:sz w:val="22"/>
+                <w:szCs w:val="22"/>
+                <w:lang w:eastAsia="en-US"/>
+              </w:rPr>
+              <m:t>FERTILIZER</m:t>
+            </m:r>
+          </m:sub>
+        </m:sSub>
+        <m:r>
+          <w:rPr>
+            <w:rFonts w:ascii="Cambria Math" w:eastAsia="Times New Roman" w:hAnsi="Cambria Math" w:cs="Calibri"/>
+            <w:color w:val="000000"/>
+            <w:sz w:val="22"/>
+            <w:szCs w:val="22"/>
+            <w:lang w:eastAsia="en-US"/>
+          </w:rPr>
+          <m:t>≠0</m:t>
+        </m:r>
+      </m:oMath>
+      <w:r>
+        <w:rPr>
+          <w:rFonts w:ascii="Calibri" w:eastAsia="Times New Roman" w:hAnsi="Calibri" w:cs="Calibri"/>
+          <w:color w:val="000000"/>
+          <w:sz w:val="22"/>
+          <w:szCs w:val="22"/>
+          <w:lang w:eastAsia="en-US"/>
+        </w:rPr>
+        <w:t>.</w:t>
+      </w:r>
     </w:p>
     <w:p>
       <w:pPr>
@@ -2769,7 +2880,7 @@
         </w:trPr>
         <w:tc>
           <w:tcPr>
-            <w:tcW w:w="180" w:type="dxa"/>
+            <w:tcW w:w="266" w:type="dxa"/>
             <w:tcBorders>
               <w:top w:val="single" w:sz="4" w:space="0" w:color="auto"/>
               <w:left w:val="single" w:sz="4" w:space="0" w:color="auto"/>
@@ -2806,7 +2917,7 @@
         </w:tc>
         <w:tc>
           <w:tcPr>
-            <w:tcW w:w="8900" w:type="dxa"/>
+            <w:tcW w:w="8814" w:type="dxa"/>
             <w:tcBorders>
               <w:top w:val="single" w:sz="4" w:space="0" w:color="auto"/>
               <w:left w:val="nil"/>
@@ -2913,6 +3024,130 @@
     </w:tbl>
     <w:p>
       <w:pPr>
+        <w:spacing w:before="120" w:after="120"/>
+        <w:rPr>
+          <w:rFonts w:ascii="Calibri" w:eastAsia="Times New Roman" w:hAnsi="Calibri" w:cs="Calibri"/>
+          <w:color w:val="000000"/>
+          <w:sz w:val="22"/>
+          <w:szCs w:val="22"/>
+          <w:lang w:eastAsia="en-US"/>
+        </w:rPr>
+      </w:pPr>
+      <m:oMathPara>
+        <m:oMath>
+          <m:r>
+            <w:rPr>
+              <w:rFonts w:ascii="Cambria Math" w:eastAsia="Times New Roman" w:hAnsi="Cambria Math" w:cs="Calibri"/>
+              <w:color w:val="000000"/>
+              <w:sz w:val="22"/>
+              <w:szCs w:val="22"/>
+              <w:lang w:eastAsia="en-US"/>
+            </w:rPr>
+            <m:t>8.09- 2.80</m:t>
+          </m:r>
+          <m:d>
+            <m:dPr>
+              <m:ctrlPr>
+                <w:rPr>
+                  <w:rFonts w:ascii="Cambria Math" w:eastAsia="Times New Roman" w:hAnsi="Cambria Math" w:cs="Calibri"/>
+                  <w:i/>
+                  <w:color w:val="000000"/>
+                  <w:sz w:val="22"/>
+                  <w:szCs w:val="22"/>
+                  <w:lang w:eastAsia="en-US"/>
+                </w:rPr>
+              </m:ctrlPr>
+            </m:dPr>
+            <m:e>
+              <m:r>
+                <w:rPr>
+                  <w:rFonts w:ascii="Cambria Math" w:eastAsia="Times New Roman" w:hAnsi="Cambria Math" w:cs="Calibri"/>
+                  <w:color w:val="000000"/>
+                  <w:sz w:val="22"/>
+                  <w:szCs w:val="22"/>
+                  <w:lang w:eastAsia="en-US"/>
+                </w:rPr>
+                <m:t>0</m:t>
+              </m:r>
+            </m:e>
+          </m:d>
+          <m:r>
+            <w:rPr>
+              <w:rFonts w:ascii="Cambria Math" w:eastAsia="Times New Roman" w:hAnsi="Cambria Math" w:cs="Calibri"/>
+              <w:color w:val="000000"/>
+              <w:sz w:val="22"/>
+              <w:szCs w:val="22"/>
+              <w:lang w:eastAsia="en-US"/>
+            </w:rPr>
+            <m:t>-</m:t>
+          </m:r>
+          <m:d>
+            <m:dPr>
+              <m:ctrlPr>
+                <w:rPr>
+                  <w:rFonts w:ascii="Cambria Math" w:eastAsia="Times New Roman" w:hAnsi="Cambria Math" w:cs="Calibri"/>
+                  <w:i/>
+                  <w:color w:val="000000"/>
+                  <w:sz w:val="22"/>
+                  <w:szCs w:val="22"/>
+                  <w:lang w:eastAsia="en-US"/>
+                </w:rPr>
+              </m:ctrlPr>
+            </m:dPr>
+            <m:e>
+              <m:r>
+                <w:rPr>
+                  <w:rFonts w:ascii="Cambria Math" w:eastAsia="Times New Roman" w:hAnsi="Cambria Math" w:cs="Calibri"/>
+                  <w:color w:val="000000"/>
+                  <w:sz w:val="22"/>
+                  <w:szCs w:val="22"/>
+                  <w:lang w:eastAsia="en-US"/>
+                </w:rPr>
+                <m:t>8.09-2.80</m:t>
+              </m:r>
+              <m:d>
+                <m:dPr>
+                  <m:ctrlPr>
+                    <w:rPr>
+                      <w:rFonts w:ascii="Cambria Math" w:eastAsia="Times New Roman" w:hAnsi="Cambria Math" w:cs="Calibri"/>
+                      <w:i/>
+                      <w:color w:val="000000"/>
+                      <w:sz w:val="22"/>
+                      <w:szCs w:val="22"/>
+                      <w:lang w:eastAsia="en-US"/>
+                    </w:rPr>
+                  </m:ctrlPr>
+                </m:dPr>
+                <m:e>
+                  <m:r>
+                    <w:rPr>
+                      <w:rFonts w:ascii="Cambria Math" w:eastAsia="Times New Roman" w:hAnsi="Cambria Math" w:cs="Calibri"/>
+                      <w:color w:val="000000"/>
+                      <w:sz w:val="22"/>
+                      <w:szCs w:val="22"/>
+                      <w:lang w:eastAsia="en-US"/>
+                    </w:rPr>
+                    <m:t>1</m:t>
+                  </m:r>
+                </m:e>
+              </m:d>
+            </m:e>
+          </m:d>
+          <m:r>
+            <w:rPr>
+              <w:rFonts w:ascii="Cambria Math" w:eastAsia="Times New Roman" w:hAnsi="Cambria Math" w:cs="Calibri"/>
+              <w:color w:val="000000"/>
+              <w:sz w:val="22"/>
+              <w:szCs w:val="22"/>
+              <w:lang w:eastAsia="en-US"/>
+            </w:rPr>
+            <m:t>=2.80</m:t>
+          </m:r>
+        </m:oMath>
+      </m:oMathPara>
+    </w:p>
+    <w:p>
+      <w:pPr>
         <w:spacing w:before="120"/>
         <w:rPr>
           <w:rFonts w:ascii="Calibri" w:eastAsia="Times New Roman" w:hAnsi="Calibri" w:cs="Calibri"/>
@@ -2922,6 +3157,215 @@
           <w:lang w:eastAsia="en-US"/>
         </w:rPr>
       </w:pPr>
+      <w:r>
+        <w:rPr>
+          <w:rFonts w:ascii="Calibri" w:eastAsia="Times New Roman" w:hAnsi="Calibri" w:cs="Calibri"/>
+          <w:color w:val="000000"/>
+          <w:sz w:val="22"/>
+          <w:szCs w:val="22"/>
+          <w:lang w:eastAsia="en-US"/>
+        </w:rPr>
+        <w:t>Adjusting for manure, the expected yield is 2.80 units higher when tomatoes are picked weekly compared to when they are picked daily.</w:t>
+      </w:r>
+    </w:p>
+    <w:p>
+      <w:pPr>
+        <w:spacing w:before="120"/>
+        <w:rPr>
+          <w:rFonts w:ascii="Calibri" w:eastAsia="Times New Roman" w:hAnsi="Calibri" w:cs="Calibri"/>
+          <w:color w:val="000000"/>
+          <w:sz w:val="22"/>
+          <w:szCs w:val="22"/>
+          <w:lang w:eastAsia="en-US"/>
+        </w:rPr>
+      </w:pPr>
+    </w:p>
+    <w:p>
+      <w:pPr>
+        <w:spacing w:before="120" w:after="120"/>
+        <w:rPr>
+          <w:rFonts w:ascii="Calibri" w:eastAsia="Times New Roman" w:hAnsi="Calibri" w:cs="Calibri"/>
+          <w:color w:val="FF0000"/>
+          <w:sz w:val="22"/>
+          <w:szCs w:val="22"/>
+          <w:lang w:eastAsia="en-US"/>
+        </w:rPr>
+      </w:pPr>
+      <m:oMathPara>
+        <m:oMath>
+          <m:r>
+            <w:rPr>
+              <w:rFonts w:ascii="Cambria Math" w:eastAsia="Times New Roman" w:hAnsi="Cambria Math" w:cs="Calibri"/>
+              <w:color w:val="FF0000"/>
+              <w:sz w:val="22"/>
+              <w:szCs w:val="22"/>
+              <w:lang w:eastAsia="en-US"/>
+            </w:rPr>
+            <m:t>8.09- 2.80</m:t>
+          </m:r>
+          <m:d>
+            <m:dPr>
+              <m:ctrlPr>
+                <w:rPr>
+                  <w:rFonts w:ascii="Cambria Math" w:eastAsia="Times New Roman" w:hAnsi="Cambria Math" w:cs="Calibri"/>
+                  <w:i/>
+                  <w:color w:val="FF0000"/>
+                  <w:sz w:val="22"/>
+                  <w:szCs w:val="22"/>
+                  <w:lang w:eastAsia="en-US"/>
+                </w:rPr>
+              </m:ctrlPr>
+            </m:dPr>
+            <m:e>
+              <m:r>
+                <w:rPr>
+                  <w:rFonts w:ascii="Cambria Math" w:eastAsia="Times New Roman" w:hAnsi="Cambria Math" w:cs="Calibri"/>
+                  <w:color w:val="FF0000"/>
+                  <w:sz w:val="22"/>
+                  <w:szCs w:val="22"/>
+                  <w:lang w:eastAsia="en-US"/>
+                </w:rPr>
+                <m:t>1</m:t>
+              </m:r>
+            </m:e>
+          </m:d>
+          <m:r>
+            <w:rPr>
+              <w:rFonts w:ascii="Cambria Math" w:eastAsia="Times New Roman" w:hAnsi="Cambria Math" w:cs="Calibri"/>
+              <w:color w:val="FF0000"/>
+              <w:sz w:val="22"/>
+              <w:szCs w:val="22"/>
+              <w:lang w:eastAsia="en-US"/>
+            </w:rPr>
+            <m:t>-</m:t>
+          </m:r>
+          <m:d>
+            <m:dPr>
+              <m:ctrlPr>
+                <w:rPr>
+                  <w:rFonts w:ascii="Cambria Math" w:eastAsia="Times New Roman" w:hAnsi="Cambria Math" w:cs="Calibri"/>
+                  <w:i/>
+                  <w:color w:val="FF0000"/>
+                  <w:sz w:val="22"/>
+                  <w:szCs w:val="22"/>
+                  <w:lang w:eastAsia="en-US"/>
+                </w:rPr>
+              </m:ctrlPr>
+            </m:dPr>
+            <m:e>
+              <m:r>
+                <w:rPr>
+                  <w:rFonts w:ascii="Cambria Math" w:eastAsia="Times New Roman" w:hAnsi="Cambria Math" w:cs="Calibri"/>
+                  <w:color w:val="FF0000"/>
+                  <w:sz w:val="22"/>
+                  <w:szCs w:val="22"/>
+                  <w:lang w:eastAsia="en-US"/>
+                </w:rPr>
+                <m:t>8.09-2.80</m:t>
+              </m:r>
+              <m:d>
+                <m:dPr>
+                  <m:ctrlPr>
+                    <w:rPr>
+                      <w:rFonts w:ascii="Cambria Math" w:eastAsia="Times New Roman" w:hAnsi="Cambria Math" w:cs="Calibri"/>
+                      <w:i/>
+                      <w:color w:val="FF0000"/>
+                      <w:sz w:val="22"/>
+                      <w:szCs w:val="22"/>
+                      <w:lang w:eastAsia="en-US"/>
+                    </w:rPr>
+                  </m:ctrlPr>
+                </m:dPr>
+                <m:e>
+                  <m:r>
+                    <w:rPr>
+                      <w:rFonts w:ascii="Cambria Math" w:eastAsia="Times New Roman" w:hAnsi="Cambria Math" w:cs="Calibri"/>
+                      <w:color w:val="FF0000"/>
+                      <w:sz w:val="22"/>
+                      <w:szCs w:val="22"/>
+                      <w:lang w:eastAsia="en-US"/>
+                    </w:rPr>
+                    <m:t>0</m:t>
+                  </m:r>
+                </m:e>
+              </m:d>
+            </m:e>
+          </m:d>
+          <m:r>
+            <w:rPr>
+              <w:rFonts w:ascii="Cambria Math" w:eastAsia="Times New Roman" w:hAnsi="Cambria Math" w:cs="Calibri"/>
+              <w:color w:val="FF0000"/>
+              <w:sz w:val="22"/>
+              <w:szCs w:val="22"/>
+              <w:lang w:eastAsia="en-US"/>
+            </w:rPr>
+            <m:t>=</m:t>
+          </m:r>
+          <m:r>
+            <w:rPr>
+              <w:rFonts w:ascii="Cambria Math" w:eastAsia="Times New Roman" w:hAnsi="Cambria Math" w:cs="Calibri"/>
+              <w:color w:val="FF0000"/>
+              <w:sz w:val="22"/>
+              <w:szCs w:val="22"/>
+              <w:lang w:eastAsia="en-US"/>
+            </w:rPr>
+            <m:t>-</m:t>
+          </m:r>
+          <m:r>
+            <w:rPr>
+              <w:rFonts w:ascii="Cambria Math" w:eastAsia="Times New Roman" w:hAnsi="Cambria Math" w:cs="Calibri"/>
+              <w:color w:val="FF0000"/>
+              <w:sz w:val="22"/>
+              <w:szCs w:val="22"/>
+              <w:lang w:eastAsia="en-US"/>
+            </w:rPr>
+            <m:t>2.80</m:t>
+          </m:r>
+        </m:oMath>
+      </m:oMathPara>
+    </w:p>
+    <w:p>
+      <w:pPr>
+        <w:spacing w:before="120"/>
+        <w:rPr>
+          <w:rFonts w:ascii="Calibri" w:eastAsia="Times New Roman" w:hAnsi="Calibri" w:cs="Calibri"/>
+          <w:color w:val="FF0000"/>
+          <w:sz w:val="22"/>
+          <w:szCs w:val="22"/>
+          <w:lang w:eastAsia="en-US"/>
+        </w:rPr>
+      </w:pPr>
+      <w:r>
+        <w:rPr>
+          <w:rFonts w:ascii="Calibri" w:eastAsia="Times New Roman" w:hAnsi="Calibri" w:cs="Calibri"/>
+          <w:color w:val="FF0000"/>
+          <w:sz w:val="22"/>
+          <w:szCs w:val="22"/>
+          <w:lang w:eastAsia="en-US"/>
+        </w:rPr>
+        <w:t xml:space="preserve">Adjusting for manure, the expected yield is 2.80 units </w:t>
+      </w:r>
+      <w:r>
+        <w:rPr>
+          <w:rFonts w:ascii="Calibri" w:eastAsia="Times New Roman" w:hAnsi="Calibri" w:cs="Calibri"/>
+          <w:color w:val="FF0000"/>
+          <w:sz w:val="22"/>
+          <w:szCs w:val="22"/>
+          <w:u w:val="single"/>
+          <w:lang w:eastAsia="en-US"/>
+        </w:rPr>
+        <w:t>lower</w:t>
+      </w:r>
+      <w:r>
+        <w:rPr>
+          <w:rFonts w:ascii="Calibri" w:eastAsia="Times New Roman" w:hAnsi="Calibri" w:cs="Calibri"/>
+          <w:color w:val="FF0000"/>
+          <w:sz w:val="22"/>
+          <w:szCs w:val="22"/>
+          <w:lang w:eastAsia="en-US"/>
+        </w:rPr>
+        <w:t xml:space="preserve"> when tomatoes are picked weekly compared to when they are picked daily.</w:t>
+      </w:r>
     </w:p>
     <w:p>
       <w:pPr>
@@ -3109,6 +3553,562 @@
           <w:lang w:eastAsia="en-US"/>
         </w:rPr>
       </w:pPr>
+      <m:oMathPara>
+        <m:oMath>
+          <m:d>
+            <m:dPr>
+              <m:ctrlPr>
+                <w:rPr>
+                  <w:rFonts w:ascii="Cambria Math" w:eastAsia="Times New Roman" w:hAnsi="Cambria Math" w:cs="Calibri"/>
+                  <w:i/>
+                  <w:color w:val="000000"/>
+                  <w:sz w:val="22"/>
+                  <w:szCs w:val="22"/>
+                  <w:lang w:eastAsia="en-US"/>
+                </w:rPr>
+              </m:ctrlPr>
+            </m:dPr>
+            <m:e>
+              <m:r>
+                <w:rPr>
+                  <w:rFonts w:ascii="Cambria Math" w:eastAsia="Times New Roman" w:hAnsi="Cambria Math" w:cs="Calibri"/>
+                  <w:color w:val="000000"/>
+                  <w:sz w:val="22"/>
+                  <w:szCs w:val="22"/>
+                  <w:lang w:eastAsia="en-US"/>
+                </w:rPr>
+                <m:t>8.09+6.92</m:t>
+              </m:r>
+              <m:d>
+                <m:dPr>
+                  <m:ctrlPr>
+                    <w:rPr>
+                      <w:rFonts w:ascii="Cambria Math" w:eastAsia="Times New Roman" w:hAnsi="Cambria Math" w:cs="Calibri"/>
+                      <w:i/>
+                      <w:color w:val="000000"/>
+                      <w:sz w:val="22"/>
+                      <w:szCs w:val="22"/>
+                      <w:lang w:eastAsia="en-US"/>
+                    </w:rPr>
+                  </m:ctrlPr>
+                </m:dPr>
+                <m:e>
+                  <m:r>
+                    <w:rPr>
+                      <w:rFonts w:ascii="Cambria Math" w:eastAsia="Times New Roman" w:hAnsi="Cambria Math" w:cs="Calibri"/>
+                      <w:color w:val="000000"/>
+                      <w:sz w:val="22"/>
+                      <w:szCs w:val="22"/>
+                      <w:lang w:eastAsia="en-US"/>
+                    </w:rPr>
+                    <m:t>1</m:t>
+                  </m:r>
+                </m:e>
+              </m:d>
+              <m:r>
+                <w:rPr>
+                  <w:rFonts w:ascii="Cambria Math" w:eastAsia="Times New Roman" w:hAnsi="Cambria Math" w:cs="Calibri"/>
+                  <w:color w:val="000000"/>
+                  <w:sz w:val="22"/>
+                  <w:szCs w:val="22"/>
+                  <w:lang w:eastAsia="en-US"/>
+                </w:rPr>
+                <m:t>- -2.80</m:t>
+              </m:r>
+              <m:d>
+                <m:dPr>
+                  <m:ctrlPr>
+                    <w:rPr>
+                      <w:rFonts w:ascii="Cambria Math" w:eastAsia="Times New Roman" w:hAnsi="Cambria Math" w:cs="Calibri"/>
+                      <w:i/>
+                      <w:color w:val="000000"/>
+                      <w:sz w:val="22"/>
+                      <w:szCs w:val="22"/>
+                      <w:lang w:eastAsia="en-US"/>
+                    </w:rPr>
+                  </m:ctrlPr>
+                </m:dPr>
+                <m:e>
+                  <m:r>
+                    <w:rPr>
+                      <w:rFonts w:ascii="Cambria Math" w:eastAsia="Times New Roman" w:hAnsi="Cambria Math" w:cs="Calibri"/>
+                      <w:color w:val="000000"/>
+                      <w:sz w:val="22"/>
+                      <w:szCs w:val="22"/>
+                      <w:lang w:eastAsia="en-US"/>
+                    </w:rPr>
+                    <m:t>0</m:t>
+                  </m:r>
+                </m:e>
+              </m:d>
+            </m:e>
+          </m:d>
+          <m:r>
+            <w:rPr>
+              <w:rFonts w:ascii="Cambria Math" w:eastAsia="Times New Roman" w:hAnsi="Cambria Math" w:cs="Calibri"/>
+              <w:color w:val="000000"/>
+              <w:sz w:val="22"/>
+              <w:szCs w:val="22"/>
+              <w:lang w:eastAsia="en-US"/>
+            </w:rPr>
+            <m:t>-</m:t>
+          </m:r>
+          <m:d>
+            <m:dPr>
+              <m:ctrlPr>
+                <w:rPr>
+                  <w:rFonts w:ascii="Cambria Math" w:eastAsia="Times New Roman" w:hAnsi="Cambria Math" w:cs="Calibri"/>
+                  <w:i/>
+                  <w:color w:val="000000"/>
+                  <w:sz w:val="22"/>
+                  <w:szCs w:val="22"/>
+                  <w:lang w:eastAsia="en-US"/>
+                </w:rPr>
+              </m:ctrlPr>
+            </m:dPr>
+            <m:e>
+              <m:r>
+                <w:rPr>
+                  <w:rFonts w:ascii="Cambria Math" w:eastAsia="Times New Roman" w:hAnsi="Cambria Math" w:cs="Calibri"/>
+                  <w:color w:val="000000"/>
+                  <w:sz w:val="22"/>
+                  <w:szCs w:val="22"/>
+                  <w:lang w:eastAsia="en-US"/>
+                </w:rPr>
+                <m:t>8.09+6.92</m:t>
+              </m:r>
+              <m:d>
+                <m:dPr>
+                  <m:ctrlPr>
+                    <w:rPr>
+                      <w:rFonts w:ascii="Cambria Math" w:eastAsia="Times New Roman" w:hAnsi="Cambria Math" w:cs="Calibri"/>
+                      <w:i/>
+                      <w:color w:val="000000"/>
+                      <w:sz w:val="22"/>
+                      <w:szCs w:val="22"/>
+                      <w:lang w:eastAsia="en-US"/>
+                    </w:rPr>
+                  </m:ctrlPr>
+                </m:dPr>
+                <m:e>
+                  <m:r>
+                    <w:rPr>
+                      <w:rFonts w:ascii="Cambria Math" w:eastAsia="Times New Roman" w:hAnsi="Cambria Math" w:cs="Calibri"/>
+                      <w:color w:val="000000"/>
+                      <w:sz w:val="22"/>
+                      <w:szCs w:val="22"/>
+                      <w:lang w:eastAsia="en-US"/>
+                    </w:rPr>
+                    <m:t>0</m:t>
+                  </m:r>
+                </m:e>
+              </m:d>
+              <m:r>
+                <w:rPr>
+                  <w:rFonts w:ascii="Cambria Math" w:eastAsia="Times New Roman" w:hAnsi="Cambria Math" w:cs="Calibri"/>
+                  <w:color w:val="000000"/>
+                  <w:sz w:val="22"/>
+                  <w:szCs w:val="22"/>
+                  <w:lang w:eastAsia="en-US"/>
+                </w:rPr>
+                <m:t>- -2.80</m:t>
+              </m:r>
+              <m:d>
+                <m:dPr>
+                  <m:ctrlPr>
+                    <w:rPr>
+                      <w:rFonts w:ascii="Cambria Math" w:eastAsia="Times New Roman" w:hAnsi="Cambria Math" w:cs="Calibri"/>
+                      <w:i/>
+                      <w:color w:val="000000"/>
+                      <w:sz w:val="22"/>
+                      <w:szCs w:val="22"/>
+                      <w:lang w:eastAsia="en-US"/>
+                    </w:rPr>
+                  </m:ctrlPr>
+                </m:dPr>
+                <m:e>
+                  <m:r>
+                    <w:rPr>
+                      <w:rFonts w:ascii="Cambria Math" w:eastAsia="Times New Roman" w:hAnsi="Cambria Math" w:cs="Calibri"/>
+                      <w:color w:val="000000"/>
+                      <w:sz w:val="22"/>
+                      <w:szCs w:val="22"/>
+                      <w:lang w:eastAsia="en-US"/>
+                    </w:rPr>
+                    <m:t>1</m:t>
+                  </m:r>
+                </m:e>
+              </m:d>
+            </m:e>
+          </m:d>
+          <m:r>
+            <w:rPr>
+              <w:rFonts w:ascii="Cambria Math" w:eastAsia="Times New Roman" w:hAnsi="Cambria Math" w:cs="Calibri"/>
+              <w:color w:val="000000"/>
+              <w:sz w:val="22"/>
+              <w:szCs w:val="22"/>
+              <w:lang w:eastAsia="en-US"/>
+            </w:rPr>
+            <m:t>=6.92</m:t>
+          </m:r>
+        </m:oMath>
+      </m:oMathPara>
+    </w:p>
+    <w:p>
+      <w:pPr>
+        <w:rPr>
+          <w:rFonts w:ascii="Calibri" w:eastAsia="Times New Roman" w:hAnsi="Calibri" w:cs="Calibri"/>
+          <w:color w:val="000000"/>
+          <w:sz w:val="22"/>
+          <w:szCs w:val="22"/>
+          <w:lang w:eastAsia="en-US"/>
+        </w:rPr>
+      </w:pPr>
+    </w:p>
+    <w:p>
+      <w:pPr>
+        <w:rPr>
+          <w:rFonts w:ascii="Calibri" w:eastAsia="Times New Roman" w:hAnsi="Calibri" w:cs="Calibri"/>
+          <w:color w:val="000000"/>
+          <w:sz w:val="22"/>
+          <w:szCs w:val="22"/>
+          <w:lang w:eastAsia="en-US"/>
+        </w:rPr>
+      </w:pPr>
+      <w:r>
+        <w:rPr>
+          <w:rFonts w:ascii="Calibri" w:eastAsia="Times New Roman" w:hAnsi="Calibri" w:cs="Calibri"/>
+          <w:color w:val="000000"/>
+          <w:sz w:val="22"/>
+          <w:szCs w:val="22"/>
+          <w:lang w:eastAsia="en-US"/>
+        </w:rPr>
+        <w:t>The expected yield for a plant treated with manure under Condition A is 6.92 units higher than the expected yield for a control plant under Condition B.</w:t>
+      </w:r>
+    </w:p>
+    <w:p>
+      <w:pPr>
+        <w:rPr>
+          <w:rFonts w:ascii="Calibri" w:eastAsia="Times New Roman" w:hAnsi="Calibri" w:cs="Calibri"/>
+          <w:color w:val="000000"/>
+          <w:sz w:val="22"/>
+          <w:szCs w:val="22"/>
+          <w:lang w:eastAsia="en-US"/>
+        </w:rPr>
+      </w:pPr>
+    </w:p>
+    <w:p>
+      <w:pPr>
+        <w:rPr>
+          <w:rFonts w:ascii="Calibri" w:eastAsia="Times New Roman" w:hAnsi="Calibri" w:cs="Calibri"/>
+          <w:color w:val="FF0000"/>
+          <w:sz w:val="22"/>
+          <w:szCs w:val="22"/>
+          <w:lang w:eastAsia="en-US"/>
+        </w:rPr>
+      </w:pPr>
+      <m:oMathPara>
+        <m:oMath>
+          <m:d>
+            <m:dPr>
+              <m:ctrlPr>
+                <w:rPr>
+                  <w:rFonts w:ascii="Cambria Math" w:eastAsia="Times New Roman" w:hAnsi="Cambria Math" w:cs="Calibri"/>
+                  <w:i/>
+                  <w:color w:val="FF0000"/>
+                  <w:sz w:val="22"/>
+                  <w:szCs w:val="22"/>
+                  <w:lang w:eastAsia="en-US"/>
+                </w:rPr>
+              </m:ctrlPr>
+            </m:dPr>
+            <m:e>
+              <m:r>
+                <w:rPr>
+                  <w:rFonts w:ascii="Cambria Math" w:eastAsia="Times New Roman" w:hAnsi="Cambria Math" w:cs="Calibri"/>
+                  <w:color w:val="FF0000"/>
+                  <w:sz w:val="22"/>
+                  <w:szCs w:val="22"/>
+                  <w:lang w:eastAsia="en-US"/>
+                </w:rPr>
+                <m:t>8.09+6.92</m:t>
+              </m:r>
+              <m:d>
+                <m:dPr>
+                  <m:ctrlPr>
+                    <w:rPr>
+                      <w:rFonts w:ascii="Cambria Math" w:eastAsia="Times New Roman" w:hAnsi="Cambria Math" w:cs="Calibri"/>
+                      <w:i/>
+                      <w:color w:val="FF0000"/>
+                      <w:sz w:val="22"/>
+                      <w:szCs w:val="22"/>
+                      <w:lang w:eastAsia="en-US"/>
+                    </w:rPr>
+                  </m:ctrlPr>
+                </m:dPr>
+                <m:e>
+                  <m:r>
+                    <w:rPr>
+                      <w:rFonts w:ascii="Cambria Math" w:eastAsia="Times New Roman" w:hAnsi="Cambria Math" w:cs="Calibri"/>
+                      <w:color w:val="FF0000"/>
+                      <w:sz w:val="22"/>
+                      <w:szCs w:val="22"/>
+                      <w:lang w:eastAsia="en-US"/>
+                    </w:rPr>
+                    <m:t>1</m:t>
+                  </m:r>
+                </m:e>
+              </m:d>
+              <m:r>
+                <w:rPr>
+                  <w:rFonts w:ascii="Cambria Math" w:eastAsia="Times New Roman" w:hAnsi="Cambria Math" w:cs="Calibri"/>
+                  <w:color w:val="FF0000"/>
+                  <w:sz w:val="22"/>
+                  <w:szCs w:val="22"/>
+                  <w:lang w:eastAsia="en-US"/>
+                </w:rPr>
+                <m:t>- -2.80</m:t>
+              </m:r>
+              <m:d>
+                <m:dPr>
+                  <m:ctrlPr>
+                    <w:rPr>
+                      <w:rFonts w:ascii="Cambria Math" w:eastAsia="Times New Roman" w:hAnsi="Cambria Math" w:cs="Calibri"/>
+                      <w:i/>
+                      <w:color w:val="FF0000"/>
+                      <w:sz w:val="22"/>
+                      <w:szCs w:val="22"/>
+                      <w:lang w:eastAsia="en-US"/>
+                    </w:rPr>
+                  </m:ctrlPr>
+                </m:dPr>
+                <m:e>
+                  <m:r>
+                    <w:rPr>
+                      <w:rFonts w:ascii="Cambria Math" w:eastAsia="Times New Roman" w:hAnsi="Cambria Math" w:cs="Calibri"/>
+                      <w:color w:val="FF0000"/>
+                      <w:sz w:val="22"/>
+                      <w:szCs w:val="22"/>
+                      <w:lang w:eastAsia="en-US"/>
+                    </w:rPr>
+                    <m:t>0</m:t>
+                  </m:r>
+                </m:e>
+              </m:d>
+            </m:e>
+          </m:d>
+          <m:r>
+            <w:rPr>
+              <w:rFonts w:ascii="Cambria Math" w:eastAsia="Times New Roman" w:hAnsi="Cambria Math" w:cs="Calibri"/>
+              <w:color w:val="FF0000"/>
+              <w:sz w:val="22"/>
+              <w:szCs w:val="22"/>
+              <w:lang w:eastAsia="en-US"/>
+            </w:rPr>
+            <m:t>-</m:t>
+          </m:r>
+        </m:oMath>
+      </m:oMathPara>
+    </w:p>
+    <w:p>
+      <w:pPr>
+        <w:rPr>
+          <w:rFonts w:ascii="Calibri" w:eastAsia="Times New Roman" w:hAnsi="Calibri" w:cs="Calibri"/>
+          <w:color w:val="FF0000"/>
+          <w:sz w:val="22"/>
+          <w:szCs w:val="22"/>
+          <w:lang w:eastAsia="en-US"/>
+        </w:rPr>
+      </w:pPr>
+      <m:oMathPara>
+        <m:oMath>
+          <m:d>
+            <m:dPr>
+              <m:ctrlPr>
+                <w:rPr>
+                  <w:rFonts w:ascii="Cambria Math" w:eastAsia="Times New Roman" w:hAnsi="Cambria Math" w:cs="Calibri"/>
+                  <w:i/>
+                  <w:color w:val="FF0000"/>
+                  <w:sz w:val="22"/>
+                  <w:szCs w:val="22"/>
+                  <w:lang w:eastAsia="en-US"/>
+                </w:rPr>
+              </m:ctrlPr>
+            </m:dPr>
+            <m:e>
+              <m:r>
+                <w:rPr>
+                  <w:rFonts w:ascii="Cambria Math" w:eastAsia="Times New Roman" w:hAnsi="Cambria Math" w:cs="Calibri"/>
+                  <w:color w:val="FF0000"/>
+                  <w:sz w:val="22"/>
+                  <w:szCs w:val="22"/>
+                  <w:lang w:eastAsia="en-US"/>
+                </w:rPr>
+                <m:t>8.09+6.92</m:t>
+              </m:r>
+              <m:d>
+                <m:dPr>
+                  <m:ctrlPr>
+                    <w:rPr>
+                      <w:rFonts w:ascii="Cambria Math" w:eastAsia="Times New Roman" w:hAnsi="Cambria Math" w:cs="Calibri"/>
+                      <w:i/>
+                      <w:color w:val="FF0000"/>
+                      <w:sz w:val="22"/>
+                      <w:szCs w:val="22"/>
+                      <w:lang w:eastAsia="en-US"/>
+                    </w:rPr>
+                  </m:ctrlPr>
+                </m:dPr>
+                <m:e>
+                  <m:r>
+                    <w:rPr>
+                      <w:rFonts w:ascii="Cambria Math" w:eastAsia="Times New Roman" w:hAnsi="Cambria Math" w:cs="Calibri"/>
+                      <w:color w:val="FF0000"/>
+                      <w:sz w:val="22"/>
+                      <w:szCs w:val="22"/>
+                      <w:lang w:eastAsia="en-US"/>
+                    </w:rPr>
+                    <m:t>0</m:t>
+                  </m:r>
+                </m:e>
+              </m:d>
+              <m:r>
+                <w:rPr>
+                  <w:rFonts w:ascii="Cambria Math" w:eastAsia="Times New Roman" w:hAnsi="Cambria Math" w:cs="Calibri"/>
+                  <w:color w:val="FF0000"/>
+                  <w:sz w:val="22"/>
+                  <w:szCs w:val="22"/>
+                  <w:lang w:eastAsia="en-US"/>
+                </w:rPr>
+                <m:t>- -2.80</m:t>
+              </m:r>
+              <m:d>
+                <m:dPr>
+                  <m:ctrlPr>
+                    <w:rPr>
+                      <w:rFonts w:ascii="Cambria Math" w:eastAsia="Times New Roman" w:hAnsi="Cambria Math" w:cs="Calibri"/>
+                      <w:i/>
+                      <w:color w:val="FF0000"/>
+                      <w:sz w:val="22"/>
+                      <w:szCs w:val="22"/>
+                      <w:lang w:eastAsia="en-US"/>
+                    </w:rPr>
+                  </m:ctrlPr>
+                </m:dPr>
+                <m:e>
+                  <m:r>
+                    <w:rPr>
+                      <w:rFonts w:ascii="Cambria Math" w:eastAsia="Times New Roman" w:hAnsi="Cambria Math" w:cs="Calibri"/>
+                      <w:color w:val="FF0000"/>
+                      <w:sz w:val="22"/>
+                      <w:szCs w:val="22"/>
+                      <w:lang w:eastAsia="en-US"/>
+                    </w:rPr>
+                    <m:t>1</m:t>
+                  </m:r>
+                </m:e>
+              </m:d>
+            </m:e>
+          </m:d>
+        </m:oMath>
+      </m:oMathPara>
+    </w:p>
+    <w:p>
+      <w:pPr>
+        <w:rPr>
+          <w:rFonts w:ascii="Calibri" w:eastAsia="Times New Roman" w:hAnsi="Calibri" w:cs="Calibri"/>
+          <w:color w:val="FF0000"/>
+          <w:sz w:val="22"/>
+          <w:szCs w:val="22"/>
+          <w:lang w:eastAsia="en-US"/>
+        </w:rPr>
+      </w:pPr>
+      <m:oMathPara>
+        <m:oMath>
+          <m:r>
+            <w:rPr>
+              <w:rFonts w:ascii="Cambria Math" w:eastAsia="Times New Roman" w:hAnsi="Cambria Math" w:cs="Calibri"/>
+              <w:color w:val="FF0000"/>
+              <w:sz w:val="22"/>
+              <w:szCs w:val="22"/>
+              <w:lang w:eastAsia="en-US"/>
+            </w:rPr>
+            <m:t xml:space="preserve">= </m:t>
+          </m:r>
+          <m:r>
+            <w:rPr>
+              <w:rFonts w:ascii="Cambria Math" w:eastAsia="Times New Roman" w:hAnsi="Cambria Math" w:cs="Calibri"/>
+              <w:color w:val="FF0000"/>
+              <w:sz w:val="22"/>
+              <w:szCs w:val="22"/>
+              <w:lang w:eastAsia="en-US"/>
+            </w:rPr>
+            <m:t>6.92</m:t>
+          </m:r>
+          <m:r>
+            <w:rPr>
+              <w:rFonts w:ascii="Cambria Math" w:eastAsia="Times New Roman" w:hAnsi="Cambria Math" w:cs="Calibri"/>
+              <w:color w:val="FF0000"/>
+              <w:sz w:val="22"/>
+              <w:szCs w:val="22"/>
+              <w:lang w:eastAsia="en-US"/>
+            </w:rPr>
+            <m:t>-(-2.80)</m:t>
+          </m:r>
+        </m:oMath>
+      </m:oMathPara>
+    </w:p>
+    <w:p>
+      <w:pPr>
+        <w:rPr>
+          <w:rFonts w:ascii="Calibri" w:eastAsia="Times New Roman" w:hAnsi="Calibri" w:cs="Calibri"/>
+          <w:color w:val="FF0000"/>
+          <w:sz w:val="22"/>
+          <w:szCs w:val="22"/>
+          <w:lang w:eastAsia="en-US"/>
+        </w:rPr>
+      </w:pPr>
+    </w:p>
+    <w:p>
+      <w:pPr>
+        <w:rPr>
+          <w:rFonts w:ascii="Calibri" w:eastAsia="Times New Roman" w:hAnsi="Calibri" w:cs="Calibri"/>
+          <w:color w:val="FF0000"/>
+          <w:sz w:val="22"/>
+          <w:szCs w:val="22"/>
+          <w:lang w:eastAsia="en-US"/>
+        </w:rPr>
+      </w:pPr>
+      <w:r>
+        <w:rPr>
+          <w:rFonts w:ascii="Calibri" w:eastAsia="Times New Roman" w:hAnsi="Calibri" w:cs="Calibri"/>
+          <w:color w:val="FF0000"/>
+          <w:sz w:val="22"/>
+          <w:szCs w:val="22"/>
+          <w:lang w:eastAsia="en-US"/>
+        </w:rPr>
+        <w:t xml:space="preserve">The expected yield for a plant treated with manure under Condition A is </w:t>
+      </w:r>
+      <w:r>
+        <w:rPr>
+          <w:rFonts w:ascii="Calibri" w:eastAsia="Times New Roman" w:hAnsi="Calibri" w:cs="Calibri"/>
+          <w:color w:val="FF0000"/>
+          <w:sz w:val="22"/>
+          <w:szCs w:val="22"/>
+          <w:lang w:eastAsia="en-US"/>
+        </w:rPr>
+        <w:t>9.72</w:t>
+      </w:r>
+      <w:r>
+        <w:rPr>
+          <w:rFonts w:ascii="Calibri" w:eastAsia="Times New Roman" w:hAnsi="Calibri" w:cs="Calibri"/>
+          <w:color w:val="FF0000"/>
+          <w:sz w:val="22"/>
+          <w:szCs w:val="22"/>
+          <w:lang w:eastAsia="en-US"/>
+        </w:rPr>
+        <w:t xml:space="preserve"> units higher than the expected yield for a control plant under Condition B.</w:t>
+      </w:r>
     </w:p>
     <w:p>
       <w:pPr>
@@ -3410,6 +4410,77 @@
           <w:lang w:eastAsia="en-US"/>
         </w:rPr>
       </w:pPr>
+      <w:r>
+        <w:rPr>
+          <w:rFonts w:ascii="Calibri" w:eastAsia="Times New Roman" w:hAnsi="Calibri" w:cs="Calibri"/>
+          <w:color w:val="000000"/>
+          <w:sz w:val="22"/>
+          <w:szCs w:val="22"/>
+          <w:lang w:eastAsia="en-US"/>
+        </w:rPr>
+        <w:t xml:space="preserve">Yes, if </w:t>
+      </w:r>
+      <m:oMath>
+        <m:sSub>
+          <m:sSubPr>
+            <m:ctrlPr>
+              <w:rPr>
+                <w:rFonts w:ascii="Cambria Math" w:eastAsia="Times New Roman" w:hAnsi="Cambria Math" w:cs="Calibri"/>
+                <w:i/>
+                <w:color w:val="000000"/>
+                <w:sz w:val="22"/>
+                <w:szCs w:val="22"/>
+                <w:lang w:eastAsia="en-US"/>
+              </w:rPr>
+            </m:ctrlPr>
+          </m:sSubPr>
+          <m:e>
+            <m:r>
+              <w:rPr>
+                <w:rFonts w:ascii="Cambria Math" w:eastAsia="Times New Roman" w:hAnsi="Cambria Math" w:cs="Calibri"/>
+                <w:color w:val="000000"/>
+                <w:sz w:val="22"/>
+                <w:szCs w:val="22"/>
+                <w:lang w:eastAsia="en-US"/>
+              </w:rPr>
+              <m:t>X</m:t>
+            </m:r>
+          </m:e>
+          <m:sub>
+            <m:r>
+              <w:rPr>
+                <w:rFonts w:ascii="Cambria Math" w:eastAsia="Times New Roman" w:hAnsi="Cambria Math" w:cs="Calibri"/>
+                <w:color w:val="000000"/>
+                <w:sz w:val="22"/>
+                <w:szCs w:val="22"/>
+                <w:vertAlign w:val="subscript"/>
+                <w:lang w:eastAsia="en-US"/>
+              </w:rPr>
+              <m:t>COND</m:t>
+            </m:r>
+          </m:sub>
+        </m:sSub>
+      </m:oMath>
+      <w:r>
+        <w:rPr>
+          <w:rFonts w:ascii="Calibri" w:eastAsia="Times New Roman" w:hAnsi="Calibri" w:cs="Calibri"/>
+          <w:color w:val="000000"/>
+          <w:sz w:val="22"/>
+          <w:szCs w:val="22"/>
+          <w:lang w:eastAsia="en-US"/>
+        </w:rPr>
+        <w:t xml:space="preserve"> was instead coded: 1=Condition A, 0=Condition B, then I would expect the coefficient to be multiplied by negative one, so in this case the coefficient would become 2.80. This is because the relationship between condition and yield would remain the same, so holding fertilizer constant, the expected yield for condition A</w:t>
+      </w:r>
+      <w:r>
+        <w:rPr>
+          <w:rFonts w:ascii="Calibri" w:eastAsia="Times New Roman" w:hAnsi="Calibri" w:cs="Calibri"/>
+          <w:color w:val="000000"/>
+          <w:sz w:val="22"/>
+          <w:szCs w:val="22"/>
+          <w:lang w:eastAsia="en-US"/>
+        </w:rPr>
+        <w:t xml:space="preserve"> must still be 2.80 units higher than for condition B. When 0 is inserted into the equation for condition B, the expected yield is 8.09 holding fertilizer constant, and when 1 is inserted into the equation for condition A, the expected yield increases by 2.80(1), or 2.80 units.</w:t>
+      </w:r>
     </w:p>
     <w:p>
       <w:pPr>
@@ -3607,16 +4678,23 @@
     <w:p>
       <w:pPr>
         <w:rPr>
-          <w:sz w:val="2"/>
-        </w:rPr>
-      </w:pPr>
-    </w:p>
-    <w:p>
-      <w:pPr>
-        <w:rPr>
-          <w:sz w:val="2"/>
-        </w:rPr>
-      </w:pPr>
+          <w:rFonts w:ascii="Calibri" w:eastAsia="Times New Roman" w:hAnsi="Calibri" w:cs="Calibri"/>
+          <w:color w:val="000000"/>
+          <w:sz w:val="22"/>
+          <w:szCs w:val="22"/>
+          <w:lang w:eastAsia="en-US"/>
+        </w:rPr>
+      </w:pPr>
+      <w:r>
+        <w:rPr>
+          <w:rFonts w:ascii="Calibri" w:eastAsia="Times New Roman" w:hAnsi="Calibri" w:cs="Calibri"/>
+          <w:color w:val="000000"/>
+          <w:sz w:val="22"/>
+          <w:szCs w:val="22"/>
+          <w:lang w:eastAsia="en-US"/>
+        </w:rPr>
+        <w:t xml:space="preserve">Based on this output and study design, it is not possible to determine if fertilizer confounds the relationship between condition and yield. In order to determine if fertilizer confounds condition, we must determine how much the coefficient estimate for condition changes before and after adjusting for fertilizer. Since the coefficient estimate for condition alone is not known, it cannot be determined if fertilizer is a confounder. </w:t>
+      </w:r>
     </w:p>
     <w:p>
       <w:pPr>
@@ -4067,29 +5145,7 @@
           <w:szCs w:val="22"/>
           <w:lang w:eastAsia="en-US"/>
         </w:rPr>
-        <w:t xml:space="preserve"> did not perform Tai Chi. At baseline, the average SBP for participants in the Tai Chi group (158 mmHg) was </w:t>
-      </w:r>
-      <w:proofErr w:type="gramStart"/>
-      <w:r>
-        <w:rPr>
-          <w:rFonts w:ascii="Calibri" w:eastAsia="Times New Roman" w:hAnsi="Calibri" w:cs="Calibri"/>
-          <w:color w:val="000000"/>
-          <w:sz w:val="22"/>
-          <w:szCs w:val="22"/>
-          <w:lang w:eastAsia="en-US"/>
-        </w:rPr>
-        <w:t>similar to</w:t>
-      </w:r>
-      <w:proofErr w:type="gramEnd"/>
-      <w:r>
-        <w:rPr>
-          <w:rFonts w:ascii="Calibri" w:eastAsia="Times New Roman" w:hAnsi="Calibri" w:cs="Calibri"/>
-          <w:color w:val="000000"/>
-          <w:sz w:val="22"/>
-          <w:szCs w:val="22"/>
-          <w:lang w:eastAsia="en-US"/>
-        </w:rPr>
-        <w:t xml:space="preserve"> that of the control group (157 mmHg). The study lasted for 12 weeks.</w:t>
+        <w:t xml:space="preserve"> did not perform Tai Chi. At baseline, the average SBP for participants in the Tai Chi group (158 mmHg) was similar to that of the control group (157 mmHg). The study lasted for 12 weeks.</w:t>
       </w:r>
     </w:p>
     <w:p>
@@ -4398,25 +5454,101 @@
     </w:p>
     <w:p>
       <w:pPr>
-        <w:rPr>
-          <w:rFonts w:ascii="Calibri" w:eastAsia="Times New Roman" w:hAnsi="Calibri" w:cs="Calibri"/>
-          <w:color w:val="000000"/>
-          <w:sz w:val="22"/>
-          <w:szCs w:val="22"/>
-          <w:lang w:eastAsia="en-US"/>
-        </w:rPr>
-      </w:pPr>
-    </w:p>
-    <w:p>
-      <w:pPr>
-        <w:rPr>
-          <w:rFonts w:ascii="Calibri" w:eastAsia="Times New Roman" w:hAnsi="Calibri" w:cs="Calibri"/>
-          <w:color w:val="000000"/>
-          <w:sz w:val="22"/>
-          <w:szCs w:val="22"/>
-          <w:lang w:eastAsia="en-US"/>
-        </w:rPr>
-      </w:pPr>
+        <w:ind w:right="540"/>
+      </w:pPr>
+      <w:r>
+        <w:rPr>
+          <w:rFonts w:ascii="Calibri" w:eastAsia="Times New Roman" w:hAnsi="Calibri" w:cs="Calibri"/>
+          <w:color w:val="000000"/>
+          <w:sz w:val="22"/>
+          <w:szCs w:val="22"/>
+          <w:lang w:eastAsia="en-US"/>
+        </w:rPr>
+        <w:t xml:space="preserve">On average, it appears that Tai Chi did improve participants’ blood pressure (p&lt;0.001). Looking at the unstandardized </w:t>
+      </w:r>
+      <w:r>
+        <w:rPr>
+          <w:rFonts w:ascii="Calibri" w:eastAsia="Times New Roman" w:hAnsi="Calibri" w:cs="Calibri"/>
+          <w:color w:val="000000"/>
+          <w:sz w:val="22"/>
+          <w:szCs w:val="22"/>
+          <w:lang w:eastAsia="en-US"/>
+        </w:rPr>
+        <w:t>coefficient</w:t>
+      </w:r>
+      <w:r>
+        <w:rPr>
+          <w:rFonts w:ascii="Calibri" w:eastAsia="Times New Roman" w:hAnsi="Calibri" w:cs="Calibri"/>
+          <w:color w:val="FF0000"/>
+          <w:sz w:val="22"/>
+          <w:szCs w:val="22"/>
+          <w:lang w:eastAsia="en-US"/>
+        </w:rPr>
+        <w:t>, and controlling for covariates,</w:t>
+      </w:r>
+      <w:r>
+        <w:rPr>
+          <w:rFonts w:ascii="Calibri" w:eastAsia="Times New Roman" w:hAnsi="Calibri" w:cs="Calibri"/>
+          <w:color w:val="000000"/>
+          <w:sz w:val="22"/>
+          <w:szCs w:val="22"/>
+          <w:lang w:eastAsia="en-US"/>
+        </w:rPr>
+        <w:t xml:space="preserve"> for the “Groups” variable, those who did do Tai Chi are expected to have a </w:t>
+      </w:r>
+      <w:proofErr w:type="gramStart"/>
+      <w:r>
+        <w:rPr>
+          <w:rFonts w:ascii="Calibri" w:eastAsia="Times New Roman" w:hAnsi="Calibri" w:cs="Calibri"/>
+          <w:color w:val="000000"/>
+          <w:sz w:val="22"/>
+          <w:szCs w:val="22"/>
+          <w:lang w:eastAsia="en-US"/>
+        </w:rPr>
+        <w:t xml:space="preserve">4.959 </w:t>
+      </w:r>
+      <w:r>
+        <w:rPr>
+          <w:rFonts w:ascii="Calibri" w:eastAsia="Times New Roman" w:hAnsi="Calibri" w:cs="Calibri"/>
+          <w:strike/>
+          <w:color w:val="000000"/>
+          <w:sz w:val="22"/>
+          <w:szCs w:val="22"/>
+          <w:lang w:eastAsia="en-US"/>
+        </w:rPr>
+        <w:t>unit</w:t>
+      </w:r>
+      <w:proofErr w:type="gramEnd"/>
+      <w:r>
+        <w:rPr>
+          <w:rFonts w:ascii="Calibri" w:eastAsia="Times New Roman" w:hAnsi="Calibri" w:cs="Calibri"/>
+          <w:color w:val="000000"/>
+          <w:sz w:val="22"/>
+          <w:szCs w:val="22"/>
+          <w:lang w:eastAsia="en-US"/>
+        </w:rPr>
+        <w:t xml:space="preserve"> </w:t>
+      </w:r>
+      <w:r>
+        <w:rPr>
+          <w:rFonts w:ascii="Calibri" w:eastAsia="Times New Roman" w:hAnsi="Calibri" w:cs="Calibri"/>
+          <w:color w:val="FF0000"/>
+          <w:sz w:val="22"/>
+          <w:szCs w:val="22"/>
+          <w:lang w:eastAsia="en-US"/>
+        </w:rPr>
+        <w:t xml:space="preserve">mmHg </w:t>
+      </w:r>
+      <w:r>
+        <w:rPr>
+          <w:rFonts w:ascii="Calibri" w:eastAsia="Times New Roman" w:hAnsi="Calibri" w:cs="Calibri"/>
+          <w:color w:val="000000"/>
+          <w:sz w:val="22"/>
+          <w:szCs w:val="22"/>
+          <w:lang w:eastAsia="en-US"/>
+        </w:rPr>
+        <w:t xml:space="preserve">lower blood pressure than those who did. </w:t>
+      </w:r>
     </w:p>
     <w:p>
       <w:pPr>
@@ -4430,12 +5562,10 @@
     </w:p>
     <w:p>
       <w:pPr>
-        <w:ind w:left="540" w:right="540"/>
-      </w:pPr>
-    </w:p>
-    <w:p>
-      <w:pPr>
-        <w:ind w:left="540" w:right="540"/>
+        <w:ind w:right="540"/>
+        <w:rPr>
+          <w:color w:val="FF0000"/>
+        </w:rPr>
       </w:pPr>
     </w:p>
     <w:p>
@@ -4573,15 +5703,78 @@
     <w:p>
       <w:pPr>
         <w:spacing w:before="120"/>
-        <w:ind w:left="547"/>
-        <w:rPr>
-          <w:rFonts w:ascii="Calibri" w:eastAsia="Times New Roman" w:hAnsi="Calibri" w:cs="Calibri"/>
-          <w:color w:val="000000"/>
-          <w:sz w:val="22"/>
-          <w:szCs w:val="22"/>
-          <w:lang w:eastAsia="en-US"/>
-        </w:rPr>
-      </w:pPr>
+        <w:rPr>
+          <w:rFonts w:ascii="Calibri" w:eastAsia="Times New Roman" w:hAnsi="Calibri" w:cs="Calibri"/>
+          <w:color w:val="000000"/>
+          <w:sz w:val="22"/>
+          <w:szCs w:val="22"/>
+          <w:lang w:eastAsia="en-US"/>
+        </w:rPr>
+      </w:pPr>
+      <w:r>
+        <w:rPr>
+          <w:rFonts w:ascii="Calibri" w:eastAsia="Times New Roman" w:hAnsi="Calibri" w:cs="Calibri"/>
+          <w:color w:val="000000"/>
+          <w:sz w:val="22"/>
+          <w:szCs w:val="22"/>
+          <w:lang w:eastAsia="en-US"/>
+        </w:rPr>
+        <w:t xml:space="preserve">The unstandardized coefficient says that a one mg/dL increase in HDL-C is associated with a </w:t>
+      </w:r>
+      <w:proofErr w:type="gramStart"/>
+      <w:r>
+        <w:rPr>
+          <w:rFonts w:ascii="Calibri" w:eastAsia="Times New Roman" w:hAnsi="Calibri" w:cs="Calibri"/>
+          <w:color w:val="000000"/>
+          <w:sz w:val="22"/>
+          <w:szCs w:val="22"/>
+          <w:lang w:eastAsia="en-US"/>
+        </w:rPr>
+        <w:t xml:space="preserve">0.727 </w:t>
+      </w:r>
+      <w:r>
+        <w:rPr>
+          <w:rFonts w:ascii="Calibri" w:eastAsia="Times New Roman" w:hAnsi="Calibri" w:cs="Calibri"/>
+          <w:strike/>
+          <w:color w:val="000000"/>
+          <w:sz w:val="22"/>
+          <w:szCs w:val="22"/>
+          <w:lang w:eastAsia="en-US"/>
+        </w:rPr>
+        <w:t>unit</w:t>
+      </w:r>
+      <w:proofErr w:type="gramEnd"/>
+      <w:r>
+        <w:rPr>
+          <w:rFonts w:ascii="Calibri" w:eastAsia="Times New Roman" w:hAnsi="Calibri" w:cs="Calibri"/>
+          <w:strike/>
+          <w:color w:val="FF0000"/>
+          <w:sz w:val="22"/>
+          <w:szCs w:val="22"/>
+          <w:lang w:eastAsia="en-US"/>
+        </w:rPr>
+        <w:t xml:space="preserve"> </w:t>
+      </w:r>
+      <w:r>
+        <w:rPr>
+          <w:rFonts w:ascii="Calibri" w:eastAsia="Times New Roman" w:hAnsi="Calibri" w:cs="Calibri"/>
+          <w:color w:val="FF0000"/>
+          <w:sz w:val="22"/>
+          <w:szCs w:val="22"/>
+          <w:lang w:eastAsia="en-US"/>
+        </w:rPr>
+        <w:t>mmHg</w:t>
+      </w:r>
+      <w:r>
+        <w:rPr>
+          <w:rFonts w:ascii="Calibri" w:eastAsia="Times New Roman" w:hAnsi="Calibri" w:cs="Calibri"/>
+          <w:color w:val="000000"/>
+          <w:sz w:val="22"/>
+          <w:szCs w:val="22"/>
+          <w:lang w:eastAsia="en-US"/>
+        </w:rPr>
+        <w:t xml:space="preserve"> decrease in SBP. The standardized coefficient says that a 1 standard deviation increase in HDL-C is associated with a 0.453 standard deviation decrease in SBP.</w:t>
+      </w:r>
     </w:p>
     <w:p>
       <w:pPr>
@@ -4599,10 +5792,9 @@
     <w:p>
       <w:pPr>
         <w:spacing w:before="120"/>
-        <w:ind w:left="547"/>
-        <w:rPr>
-          <w:rFonts w:ascii="Calibri" w:eastAsia="Times New Roman" w:hAnsi="Calibri" w:cs="Calibri"/>
-          <w:color w:val="000000"/>
+        <w:rPr>
+          <w:rFonts w:ascii="Calibri" w:eastAsia="Times New Roman" w:hAnsi="Calibri" w:cs="Calibri"/>
+          <w:color w:val="FF0000"/>
           <w:sz w:val="22"/>
           <w:szCs w:val="22"/>
           <w:lang w:eastAsia="en-US"/>
@@ -4772,15 +5964,24 @@
     <w:p>
       <w:pPr>
         <w:spacing w:before="120"/>
-        <w:ind w:left="547"/>
-        <w:rPr>
-          <w:rFonts w:ascii="Calibri" w:eastAsia="Times New Roman" w:hAnsi="Calibri" w:cs="Calibri"/>
-          <w:color w:val="000000"/>
-          <w:sz w:val="22"/>
-          <w:szCs w:val="22"/>
-          <w:lang w:eastAsia="en-US"/>
-        </w:rPr>
-      </w:pPr>
+        <w:rPr>
+          <w:rFonts w:ascii="Calibri" w:eastAsia="Times New Roman" w:hAnsi="Calibri" w:cs="Calibri"/>
+          <w:color w:val="000000"/>
+          <w:sz w:val="22"/>
+          <w:szCs w:val="22"/>
+          <w:lang w:eastAsia="en-US"/>
+        </w:rPr>
+      </w:pPr>
+      <w:r>
+        <w:rPr>
+          <w:rFonts w:ascii="Calibri" w:eastAsia="Times New Roman" w:hAnsi="Calibri" w:cs="Calibri"/>
+          <w:color w:val="000000"/>
+          <w:sz w:val="22"/>
+          <w:szCs w:val="22"/>
+          <w:lang w:eastAsia="en-US"/>
+        </w:rPr>
+        <w:t>The group (whether one participated in Tai Chi or not) had the strongest effect on SBP. The absolute value of the coefficient for “Groups” was the highest amongst all variables (4.959), which indicates the strength of the relationship with the dependent variable. Additionally, the coefficient was found to be statistically significant (p&lt;0.001).</w:t>
+      </w:r>
     </w:p>
     <w:p>
       <w:pPr>
@@ -4811,15 +6012,24 @@
     <w:p>
       <w:pPr>
         <w:spacing w:before="120"/>
-        <w:ind w:left="547"/>
-        <w:rPr>
-          <w:rFonts w:ascii="Calibri" w:eastAsia="Times New Roman" w:hAnsi="Calibri" w:cs="Calibri"/>
-          <w:color w:val="000000"/>
-          <w:sz w:val="22"/>
-          <w:szCs w:val="22"/>
-          <w:lang w:eastAsia="en-US"/>
-        </w:rPr>
-      </w:pPr>
+        <w:rPr>
+          <w:rFonts w:ascii="Calibri" w:eastAsia="Times New Roman" w:hAnsi="Calibri" w:cs="Calibri"/>
+          <w:color w:val="FF0000"/>
+          <w:sz w:val="22"/>
+          <w:szCs w:val="22"/>
+          <w:lang w:eastAsia="en-US"/>
+        </w:rPr>
+      </w:pPr>
+      <w:r>
+        <w:rPr>
+          <w:rFonts w:ascii="Calibri" w:eastAsia="Times New Roman" w:hAnsi="Calibri" w:cs="Calibri"/>
+          <w:color w:val="FF0000"/>
+          <w:sz w:val="22"/>
+          <w:szCs w:val="22"/>
+          <w:lang w:eastAsia="en-US"/>
+        </w:rPr>
+        <w:t>HDL-C has the highest effect on SBP. The absolute value of the standardized coefficient for HDL-C was the highest amongst all variables (0.453). The standardized variables are better at comparing magnitudes of coefficients, as they are all in standard deviation units.</w:t>
+      </w:r>
     </w:p>
     <w:p>
       <w:pPr>
@@ -4984,26 +6194,99 @@
     <w:p>
       <w:pPr>
         <w:spacing w:before="120"/>
-        <w:ind w:left="547"/>
-        <w:rPr>
-          <w:rFonts w:ascii="Calibri" w:eastAsia="Times New Roman" w:hAnsi="Calibri" w:cs="Calibri"/>
-          <w:color w:val="000000"/>
-          <w:sz w:val="22"/>
-          <w:szCs w:val="22"/>
-          <w:lang w:eastAsia="en-US"/>
-        </w:rPr>
-      </w:pPr>
-    </w:p>
-    <w:p>
-      <w:pPr>
-        <w:rPr>
-          <w:rFonts w:ascii="Calibri" w:eastAsia="Times New Roman" w:hAnsi="Calibri" w:cs="Calibri"/>
-          <w:color w:val="000000"/>
-          <w:sz w:val="22"/>
-          <w:szCs w:val="22"/>
-          <w:lang w:eastAsia="en-US"/>
-        </w:rPr>
-      </w:pPr>
+        <w:rPr>
+          <w:rFonts w:ascii="Calibri" w:eastAsia="Times New Roman" w:hAnsi="Calibri" w:cs="Calibri"/>
+          <w:color w:val="000000"/>
+          <w:sz w:val="22"/>
+          <w:szCs w:val="22"/>
+          <w:lang w:eastAsia="en-US"/>
+        </w:rPr>
+      </w:pPr>
+      <w:r>
+        <w:rPr>
+          <w:rFonts w:ascii="Calibri" w:eastAsia="Times New Roman" w:hAnsi="Calibri" w:cs="Calibri"/>
+          <w:color w:val="000000"/>
+          <w:sz w:val="22"/>
+          <w:szCs w:val="22"/>
+          <w:lang w:eastAsia="en-US"/>
+        </w:rPr>
+        <w:t xml:space="preserve">Since the participants chose whether they wanted to participate in Tai Chi or not, the type of study </w:t>
+      </w:r>
+      <w:proofErr w:type="gramStart"/>
+      <w:r>
+        <w:rPr>
+          <w:rFonts w:ascii="Calibri" w:eastAsia="Times New Roman" w:hAnsi="Calibri" w:cs="Calibri"/>
+          <w:color w:val="000000"/>
+          <w:sz w:val="22"/>
+          <w:szCs w:val="22"/>
+          <w:lang w:eastAsia="en-US"/>
+        </w:rPr>
+        <w:t>design</w:t>
+      </w:r>
+      <w:proofErr w:type="gramEnd"/>
+      <w:r>
+        <w:rPr>
+          <w:rFonts w:ascii="Calibri" w:eastAsia="Times New Roman" w:hAnsi="Calibri" w:cs="Calibri"/>
+          <w:color w:val="000000"/>
+          <w:sz w:val="22"/>
+          <w:szCs w:val="22"/>
+          <w:lang w:eastAsia="en-US"/>
+        </w:rPr>
+        <w:t xml:space="preserve"> the authors used can be classified as an observational study. There was no randomization in the assignment of groups.</w:t>
+      </w:r>
+    </w:p>
+    <w:p>
+      <w:pPr>
+        <w:rPr>
+          <w:rFonts w:ascii="Calibri" w:eastAsia="Times New Roman" w:hAnsi="Calibri" w:cs="Calibri"/>
+          <w:color w:val="000000"/>
+          <w:sz w:val="22"/>
+          <w:szCs w:val="22"/>
+          <w:lang w:eastAsia="en-US"/>
+        </w:rPr>
+      </w:pPr>
+    </w:p>
+    <w:p>
+      <w:pPr>
+        <w:rPr>
+          <w:rFonts w:ascii="Calibri" w:eastAsia="Times New Roman" w:hAnsi="Calibri" w:cs="Calibri"/>
+          <w:color w:val="000000"/>
+          <w:sz w:val="22"/>
+          <w:szCs w:val="22"/>
+          <w:lang w:eastAsia="en-US"/>
+        </w:rPr>
+      </w:pPr>
+      <w:r>
+        <w:rPr>
+          <w:rFonts w:ascii="Calibri" w:eastAsia="Times New Roman" w:hAnsi="Calibri" w:cs="Calibri"/>
+          <w:color w:val="FF0000"/>
+          <w:sz w:val="22"/>
+          <w:szCs w:val="22"/>
+          <w:lang w:eastAsia="en-US"/>
+        </w:rPr>
+        <w:t xml:space="preserve">The type of study design used was </w:t>
+      </w:r>
+      <w:r>
+        <w:rPr>
+          <w:rFonts w:ascii="Calibri" w:eastAsia="Times New Roman" w:hAnsi="Calibri" w:cs="Calibri"/>
+          <w:color w:val="FF0000"/>
+          <w:sz w:val="22"/>
+          <w:szCs w:val="22"/>
+          <w:u w:val="single"/>
+          <w:lang w:eastAsia="en-US"/>
+        </w:rPr>
+        <w:t>quasi-experimental</w:t>
+      </w:r>
+      <w:r>
+        <w:rPr>
+          <w:rFonts w:ascii="Calibri" w:eastAsia="Times New Roman" w:hAnsi="Calibri" w:cs="Calibri"/>
+          <w:color w:val="FF0000"/>
+          <w:sz w:val="22"/>
+          <w:szCs w:val="22"/>
+          <w:lang w:eastAsia="en-US"/>
+        </w:rPr>
+        <w:t>. The subjects were separated into two groups/conditions but were allowed to choose the group to participate in, making this a cohort study.</w:t>
+      </w:r>
       <w:r>
         <w:rPr>
           <w:rFonts w:ascii="Calibri" w:eastAsia="Times New Roman" w:hAnsi="Calibri" w:cs="Calibri"/>
@@ -5365,29 +6648,7 @@
           <w:szCs w:val="22"/>
           <w:lang w:eastAsia="en-US"/>
         </w:rPr>
-        <w:t xml:space="preserve"> was computed as USC’s score minus their opponent’s score. I regressed the score difference on several </w:t>
-      </w:r>
-      <w:proofErr w:type="gramStart"/>
-      <w:r>
-        <w:rPr>
-          <w:rFonts w:ascii="Calibri" w:eastAsia="Times New Roman" w:hAnsi="Calibri" w:cs="Calibri"/>
-          <w:color w:val="000000"/>
-          <w:sz w:val="22"/>
-          <w:szCs w:val="22"/>
-          <w:lang w:eastAsia="en-US"/>
-        </w:rPr>
-        <w:t>variables, and</w:t>
-      </w:r>
-      <w:proofErr w:type="gramEnd"/>
-      <w:r>
-        <w:rPr>
-          <w:rFonts w:ascii="Calibri" w:eastAsia="Times New Roman" w:hAnsi="Calibri" w:cs="Calibri"/>
-          <w:color w:val="000000"/>
-          <w:sz w:val="22"/>
-          <w:szCs w:val="22"/>
-          <w:lang w:eastAsia="en-US"/>
-        </w:rPr>
-        <w:t xml:space="preserve"> found that score difference was significantly related to </w:t>
+        <w:t xml:space="preserve"> was computed as USC’s score minus their opponent’s score. I regressed the score difference on several variables, and found that score difference was significantly related to </w:t>
       </w:r>
       <w:r>
         <w:rPr>
@@ -6088,9 +7349,9 @@
         </w:rPr>
         <w:lastRenderedPageBreak/>
         <w:drawing>
-          <wp:inline distT="0" distB="0" distL="0" distR="0" wp14:anchorId="7FF5E053" wp14:editId="54A2EAAC">
-            <wp:extent cx="4022729" cy="3343275"/>
-            <wp:effectExtent l="0" t="0" r="0" b="0"/>
+          <wp:inline distT="0" distB="0" distL="0" distR="0" wp14:anchorId="7FF5E053" wp14:editId="325A233D">
+            <wp:extent cx="5353050" cy="4448900"/>
+            <wp:effectExtent l="0" t="0" r="0" b="8890"/>
             <wp:docPr id="3" name="Picture 3"/>
             <wp:cNvGraphicFramePr>
               <a:graphicFrameLocks xmlns:a="http://schemas.openxmlformats.org/drawingml/2006/main" noChangeAspect="1"/>
@@ -6120,7 +7381,7 @@
                   <pic:spPr bwMode="auto">
                     <a:xfrm>
                       <a:off x="0" y="0"/>
-                      <a:ext cx="4030794" cy="3349978"/>
+                      <a:ext cx="5369323" cy="4462424"/>
                     </a:xfrm>
                     <a:prstGeom prst="rect">
                       <a:avLst/>
@@ -6818,21 +8079,100 @@
     </w:p>
     <w:p>
       <w:pPr>
-        <w:pStyle w:val="ListParagraph"/>
         <w:tabs>
           <w:tab w:val="right" w:pos="9180"/>
         </w:tabs>
         <w:spacing w:after="120"/>
-        <w:ind w:left="540"/>
-        <w:contextualSpacing w:val="0"/>
-        <w:rPr>
-          <w:rFonts w:ascii="Calibri" w:eastAsia="Times New Roman" w:hAnsi="Calibri" w:cs="Calibri"/>
-          <w:color w:val="000000"/>
-          <w:sz w:val="22"/>
-          <w:szCs w:val="22"/>
-          <w:lang w:eastAsia="en-US"/>
-        </w:rPr>
-      </w:pPr>
+        <w:rPr>
+          <w:rFonts w:ascii="Calibri" w:eastAsia="Times New Roman" w:hAnsi="Calibri" w:cs="Calibri"/>
+          <w:color w:val="FF0000"/>
+          <w:sz w:val="22"/>
+          <w:szCs w:val="22"/>
+          <w:lang w:eastAsia="en-US"/>
+        </w:rPr>
+      </w:pPr>
+      <w:r>
+        <w:rPr>
+          <w:rFonts w:ascii="Calibri" w:eastAsia="Times New Roman" w:hAnsi="Calibri" w:cs="Calibri"/>
+          <w:color w:val="000000"/>
+          <w:sz w:val="22"/>
+          <w:szCs w:val="22"/>
+          <w:lang w:eastAsia="en-US"/>
+        </w:rPr>
+        <w:t>The model fit the data relatively well (</w:t>
+      </w:r>
+      <w:r>
+        <w:rPr>
+          <w:rFonts w:ascii="Calibri" w:eastAsia="Times New Roman" w:hAnsi="Calibri" w:cs="Calibri"/>
+          <w:color w:val="FF0000"/>
+          <w:sz w:val="22"/>
+          <w:szCs w:val="22"/>
+          <w:lang w:eastAsia="en-US"/>
+        </w:rPr>
+        <w:t xml:space="preserve">F=15.63, </w:t>
+      </w:r>
+      <w:r>
+        <w:rPr>
+          <w:rFonts w:ascii="Calibri" w:eastAsia="Times New Roman" w:hAnsi="Calibri" w:cs="Calibri"/>
+          <w:color w:val="000000"/>
+          <w:sz w:val="22"/>
+          <w:szCs w:val="22"/>
+          <w:lang w:eastAsia="en-US"/>
+        </w:rPr>
+        <w:t>p=0.00017), the data seem to follow a relatively linear pattern and the assumptions of linearity and normality are met.</w:t>
+      </w:r>
+      <w:r>
+        <w:rPr>
+          <w:rFonts w:ascii="Calibri" w:eastAsia="Times New Roman" w:hAnsi="Calibri" w:cs="Calibri"/>
+          <w:color w:val="FF0000"/>
+          <w:sz w:val="22"/>
+          <w:szCs w:val="22"/>
+          <w:lang w:eastAsia="en-US"/>
+        </w:rPr>
+        <w:t xml:space="preserve"> 17.44% of the variance in score difference is explained by rushing yards.</w:t>
+      </w:r>
+      <w:r>
+        <w:rPr>
+          <w:rFonts w:ascii="Calibri" w:eastAsia="Times New Roman" w:hAnsi="Calibri" w:cs="Calibri"/>
+          <w:color w:val="000000"/>
+          <w:sz w:val="22"/>
+          <w:szCs w:val="22"/>
+          <w:lang w:eastAsia="en-US"/>
+        </w:rPr>
+        <w:t xml:space="preserve"> </w:t>
+      </w:r>
+      <w:r>
+        <w:rPr>
+          <w:rFonts w:ascii="Calibri" w:eastAsia="Times New Roman" w:hAnsi="Calibri" w:cs="Calibri"/>
+          <w:strike/>
+          <w:color w:val="000000"/>
+          <w:sz w:val="22"/>
+          <w:szCs w:val="22"/>
+          <w:lang w:eastAsia="en-US"/>
+        </w:rPr>
+        <w:t>However, the model could be improved with a transformation because the Scale-Location plot shows some degree of heteroscedasticity.</w:t>
+      </w:r>
+      <w:r>
+        <w:rPr>
+          <w:rFonts w:ascii="Calibri" w:eastAsia="Times New Roman" w:hAnsi="Calibri" w:cs="Calibri"/>
+          <w:strike/>
+          <w:color w:val="000000"/>
+          <w:sz w:val="22"/>
+          <w:szCs w:val="22"/>
+          <w:lang w:eastAsia="en-US"/>
+        </w:rPr>
+        <w:t xml:space="preserve"> </w:t>
+      </w:r>
+      <w:r>
+        <w:rPr>
+          <w:rFonts w:ascii="Calibri" w:eastAsia="Times New Roman" w:hAnsi="Calibri" w:cs="Calibri"/>
+          <w:color w:val="FF0000"/>
+          <w:sz w:val="22"/>
+          <w:szCs w:val="22"/>
+          <w:lang w:eastAsia="en-US"/>
+        </w:rPr>
+        <w:t>The assumptions of linear regression appear to be met, suggesting that the model is valid.</w:t>
+      </w:r>
     </w:p>
     <w:p>
       <w:pPr>
@@ -7014,9 +8354,48 @@
       </w:tr>
     </w:tbl>
     <w:p/>
+    <w:p>
+      <w:r>
+        <w:rPr>
+          <w:rFonts w:ascii="Calibri" w:eastAsia="Times New Roman" w:hAnsi="Calibri" w:cs="Calibri"/>
+          <w:color w:val="000000"/>
+          <w:sz w:val="22"/>
+          <w:szCs w:val="22"/>
+          <w:lang w:eastAsia="en-US"/>
+        </w:rPr>
+        <w:t>I would not classify observation 64 as an influential point, its cook’s distance value is 0.110</w:t>
+      </w:r>
+      <w:r>
+        <w:rPr>
+          <w:rFonts w:ascii="Calibri" w:eastAsia="Times New Roman" w:hAnsi="Calibri" w:cs="Calibri"/>
+          <w:color w:val="000000"/>
+          <w:sz w:val="22"/>
+          <w:szCs w:val="22"/>
+          <w:lang w:eastAsia="en-US"/>
+        </w:rPr>
+        <w:t>, which is below the 0.5 threshold that I would use to identify influential points worth investigating. Other observations with similar cook’s distance values are 22 and 8.</w:t>
+      </w:r>
+    </w:p>
     <w:p/>
-    <w:p/>
-    <w:p/>
+    <w:p>
+      <w:pPr>
+        <w:rPr>
+          <w:rFonts w:asciiTheme="majorHAnsi" w:hAnsiTheme="majorHAnsi" w:cstheme="majorHAnsi"/>
+          <w:color w:val="FF0000"/>
+          <w:sz w:val="22"/>
+          <w:szCs w:val="22"/>
+        </w:rPr>
+      </w:pPr>
+      <w:r>
+        <w:rPr>
+          <w:rFonts w:asciiTheme="majorHAnsi" w:hAnsiTheme="majorHAnsi" w:cstheme="majorHAnsi"/>
+          <w:color w:val="FF0000"/>
+          <w:sz w:val="22"/>
+          <w:szCs w:val="22"/>
+        </w:rPr>
+        <w:t>Observation 64 is an influential point because it has a large studentized residual (from the Residuals vs Leverage plot), a large cook’s distance, and high DFFIT value. Additionally, observation 22 has an even higher cook’s distance and DFFIT value, and a similar studentized residual value.</w:t>
+      </w:r>
+    </w:p>
     <w:p/>
     <w:p/>
     <w:p/>
@@ -7181,7 +8560,169 @@
       </w:tr>
     </w:tbl>
     <w:p/>
-    <w:p/>
+    <w:p>
+      <w:pPr>
+        <w:rPr>
+          <w:color w:val="FF0000"/>
+        </w:rPr>
+      </w:pPr>
+      <w:r>
+        <w:rPr>
+          <w:rFonts w:ascii="Calibri" w:eastAsia="Times New Roman" w:hAnsi="Calibri" w:cs="Calibri"/>
+          <w:color w:val="000000"/>
+          <w:sz w:val="22"/>
+          <w:szCs w:val="22"/>
+          <w:lang w:eastAsia="en-US"/>
+        </w:rPr>
+        <w:t>Given that observation 64 is a</w:t>
+      </w:r>
+      <w:r>
+        <w:rPr>
+          <w:rFonts w:ascii="Calibri" w:eastAsia="Times New Roman" w:hAnsi="Calibri" w:cs="Calibri"/>
+          <w:color w:val="000000"/>
+          <w:sz w:val="22"/>
+          <w:szCs w:val="22"/>
+          <w:lang w:eastAsia="en-US"/>
+        </w:rPr>
+        <w:t xml:space="preserve"> </w:t>
+      </w:r>
+      <w:r>
+        <w:rPr>
+          <w:rFonts w:ascii="Calibri" w:eastAsia="Times New Roman" w:hAnsi="Calibri" w:cs="Calibri"/>
+          <w:color w:val="FF0000"/>
+          <w:sz w:val="22"/>
+          <w:szCs w:val="22"/>
+          <w:lang w:eastAsia="en-US"/>
+        </w:rPr>
+        <w:t xml:space="preserve">negative </w:t>
+      </w:r>
+      <w:r>
+        <w:rPr>
+          <w:rFonts w:ascii="Calibri" w:eastAsia="Times New Roman" w:hAnsi="Calibri" w:cs="Calibri"/>
+          <w:color w:val="000000"/>
+          <w:sz w:val="22"/>
+          <w:szCs w:val="22"/>
+          <w:lang w:eastAsia="en-US"/>
+        </w:rPr>
+        <w:t xml:space="preserve">outlier on the </w:t>
+      </w:r>
+      <w:proofErr w:type="spellStart"/>
+      <w:proofErr w:type="gramStart"/>
+      <w:r>
+        <w:rPr>
+          <w:rFonts w:ascii="Calibri" w:eastAsia="Times New Roman" w:hAnsi="Calibri" w:cs="Calibri"/>
+          <w:strike/>
+          <w:color w:val="000000"/>
+          <w:sz w:val="22"/>
+          <w:szCs w:val="22"/>
+          <w:lang w:eastAsia="en-US"/>
+        </w:rPr>
+        <w:t>bottom</w:t>
+      </w:r>
+      <w:r>
+        <w:rPr>
+          <w:rFonts w:ascii="Calibri" w:eastAsia="Times New Roman" w:hAnsi="Calibri" w:cs="Calibri"/>
+          <w:color w:val="FF0000"/>
+          <w:sz w:val="22"/>
+          <w:szCs w:val="22"/>
+          <w:lang w:eastAsia="en-US"/>
+        </w:rPr>
+        <w:t>”left</w:t>
+      </w:r>
+      <w:proofErr w:type="spellEnd"/>
+      <w:proofErr w:type="gramEnd"/>
+      <w:r>
+        <w:rPr>
+          <w:rFonts w:ascii="Calibri" w:eastAsia="Times New Roman" w:hAnsi="Calibri" w:cs="Calibri"/>
+          <w:color w:val="FF0000"/>
+          <w:sz w:val="22"/>
+          <w:szCs w:val="22"/>
+          <w:lang w:eastAsia="en-US"/>
+        </w:rPr>
+        <w:t>”</w:t>
+      </w:r>
+      <w:r>
+        <w:rPr>
+          <w:rFonts w:ascii="Calibri" w:eastAsia="Times New Roman" w:hAnsi="Calibri" w:cs="Calibri"/>
+          <w:color w:val="000000"/>
+          <w:sz w:val="22"/>
+          <w:szCs w:val="22"/>
+          <w:lang w:eastAsia="en-US"/>
+        </w:rPr>
+        <w:t xml:space="preserve"> end of the regression line, I would expect that its removal would cause the slope </w:t>
+      </w:r>
+      <w:r>
+        <w:rPr>
+          <w:rFonts w:ascii="Calibri" w:eastAsia="Times New Roman" w:hAnsi="Calibri" w:cs="Calibri"/>
+          <w:color w:val="FF0000"/>
+          <w:sz w:val="22"/>
+          <w:szCs w:val="22"/>
+          <w:lang w:eastAsia="en-US"/>
+        </w:rPr>
+        <w:t xml:space="preserve">to decrease </w:t>
+      </w:r>
+      <w:r>
+        <w:rPr>
+          <w:rFonts w:ascii="Calibri" w:eastAsia="Times New Roman" w:hAnsi="Calibri" w:cs="Calibri"/>
+          <w:color w:val="000000"/>
+          <w:sz w:val="22"/>
+          <w:szCs w:val="22"/>
+          <w:lang w:eastAsia="en-US"/>
+        </w:rPr>
+        <w:t xml:space="preserve">and intercept to increase. This is because the regression line fits the data to minimized the sum of square residuals of all points, so without having to minimize </w:t>
+      </w:r>
+      <w:r>
+        <w:rPr>
+          <w:rFonts w:ascii="Calibri" w:eastAsia="Times New Roman" w:hAnsi="Calibri" w:cs="Calibri"/>
+          <w:color w:val="000000"/>
+          <w:sz w:val="22"/>
+          <w:szCs w:val="22"/>
+          <w:lang w:eastAsia="en-US"/>
+        </w:rPr>
+        <w:t>observation 64’s</w:t>
+      </w:r>
+      <w:r>
+        <w:rPr>
+          <w:rFonts w:ascii="Calibri" w:eastAsia="Times New Roman" w:hAnsi="Calibri" w:cs="Calibri"/>
+          <w:color w:val="000000"/>
+          <w:sz w:val="22"/>
+          <w:szCs w:val="22"/>
+          <w:lang w:eastAsia="en-US"/>
+        </w:rPr>
+        <w:t xml:space="preserve"> residual, the line </w:t>
+      </w:r>
+      <w:r>
+        <w:rPr>
+          <w:rFonts w:ascii="Calibri" w:eastAsia="Times New Roman" w:hAnsi="Calibri" w:cs="Calibri"/>
+          <w:color w:val="000000"/>
+          <w:sz w:val="22"/>
+          <w:szCs w:val="22"/>
+          <w:u w:val="single"/>
+          <w:lang w:eastAsia="en-US"/>
+        </w:rPr>
+        <w:t>and intercept can be higher and fit the rest of the data better.</w:t>
+      </w:r>
+      <w:r>
+        <w:rPr>
+          <w:rFonts w:ascii="Calibri" w:eastAsia="Times New Roman" w:hAnsi="Calibri" w:cs="Calibri"/>
+          <w:color w:val="000000"/>
+          <w:sz w:val="22"/>
+          <w:szCs w:val="22"/>
+          <w:lang w:eastAsia="en-US"/>
+        </w:rPr>
+        <w:t xml:space="preserve"> </w:t>
+      </w:r>
+      <w:r>
+        <w:rPr>
+          <w:rFonts w:ascii="Calibri" w:eastAsia="Times New Roman" w:hAnsi="Calibri" w:cs="Calibri"/>
+          <w:color w:val="FF0000"/>
+          <w:sz w:val="22"/>
+          <w:szCs w:val="22"/>
+          <w:lang w:eastAsia="en-US"/>
+        </w:rPr>
+        <w:t>would shift higher on its left side.</w:t>
+      </w:r>
+    </w:p>
     <w:p/>
     <w:p/>
     <w:p/>
@@ -7337,7 +8878,18 @@
     </w:tbl>
     <w:p/>
     <w:p/>
-    <w:p/>
+    <w:p>
+      <w:r>
+        <w:rPr>
+          <w:rFonts w:ascii="Calibri" w:eastAsia="Times New Roman" w:hAnsi="Calibri" w:cs="Calibri"/>
+          <w:color w:val="000000"/>
+          <w:sz w:val="22"/>
+          <w:szCs w:val="22"/>
+          <w:lang w:eastAsia="en-US"/>
+        </w:rPr>
+        <w:t>Considering the number of rushing yards USC had against California in 2016, the score difference in that game was not abnormal. The point for that observation lies very close to the regression line and is within the standard error of the line boundaries, making the point well-approximated by the regression.</w:t>
+      </w:r>
+    </w:p>
     <w:p/>
     <w:p/>
     <w:p/>
@@ -8015,6 +9567,38 @@
     <w:p/>
     <w:p/>
     <w:p>
+      <w:r>
+        <w:rPr>
+          <w:rFonts w:ascii="Calibri" w:eastAsia="Times New Roman" w:hAnsi="Calibri" w:cs="Calibri"/>
+          <w:color w:val="000000"/>
+          <w:sz w:val="22"/>
+          <w:szCs w:val="22"/>
+          <w:lang w:eastAsia="en-US"/>
+        </w:rPr>
+        <w:t xml:space="preserve">The variation in outcome explained by the model with both rushing yards and passing yards is (4273.979 + 1830.415) / (4273.979 + 1830.415 + 18399.013) </w:t>
+      </w:r>
+      <w:proofErr w:type="gramStart"/>
+      <w:r>
+        <w:rPr>
+          <w:rFonts w:ascii="Calibri" w:eastAsia="Times New Roman" w:hAnsi="Calibri" w:cs="Calibri"/>
+          <w:color w:val="000000"/>
+          <w:sz w:val="22"/>
+          <w:szCs w:val="22"/>
+          <w:lang w:eastAsia="en-US"/>
+        </w:rPr>
+        <w:t>=  24.9</w:t>
+      </w:r>
+      <w:proofErr w:type="gramEnd"/>
+      <w:r>
+        <w:rPr>
+          <w:rFonts w:ascii="Calibri" w:eastAsia="Times New Roman" w:hAnsi="Calibri" w:cs="Calibri"/>
+          <w:color w:val="000000"/>
+          <w:sz w:val="22"/>
+          <w:szCs w:val="22"/>
+          <w:lang w:eastAsia="en-US"/>
+        </w:rPr>
+        <w:t>% of the variation.</w:t>
+      </w:r>
       <w:r>
         <w:br w:type="page"/>
       </w:r>
@@ -8359,29 +9943,7 @@
           <w:szCs w:val="22"/>
           <w:lang w:eastAsia="en-US"/>
         </w:rPr>
-        <w:t xml:space="preserve">Dr. Kim’s data analyst </w:t>
-      </w:r>
-      <w:proofErr w:type="gramStart"/>
-      <w:r>
-        <w:rPr>
-          <w:rFonts w:ascii="Calibri" w:eastAsia="Times New Roman" w:hAnsi="Calibri" w:cs="Calibri"/>
-          <w:color w:val="000000"/>
-          <w:sz w:val="22"/>
-          <w:szCs w:val="22"/>
-          <w:lang w:eastAsia="en-US"/>
-        </w:rPr>
-        <w:t>silent-quit</w:t>
-      </w:r>
-      <w:proofErr w:type="gramEnd"/>
-      <w:r>
-        <w:rPr>
-          <w:rFonts w:ascii="Calibri" w:eastAsia="Times New Roman" w:hAnsi="Calibri" w:cs="Calibri"/>
-          <w:color w:val="000000"/>
-          <w:sz w:val="22"/>
-          <w:szCs w:val="22"/>
-          <w:lang w:eastAsia="en-US"/>
-        </w:rPr>
-        <w:t xml:space="preserve"> on her, and she didn’t know what to make of all the output she had been given. Interpret this output to form a cohesive report on what was performed. The main research question is </w:t>
+        <w:t xml:space="preserve">Dr. Kim’s data analyst silent-quit on her, and she didn’t know what to make of all the output she had been given. Interpret this output to form a cohesive report on what was performed. The main research question is </w:t>
       </w:r>
       <w:r>
         <w:rPr>
@@ -8773,6 +10335,72 @@
                 <w:lang w:eastAsia="en-US"/>
               </w:rPr>
             </w:pPr>
+            <w:r>
+              <w:rPr>
+                <w:rFonts w:ascii="Calibri" w:eastAsia="Times New Roman" w:hAnsi="Calibri" w:cs="Calibri"/>
+                <w:i/>
+                <w:color w:val="000000"/>
+                <w:sz w:val="22"/>
+                <w:szCs w:val="22"/>
+                <w:lang w:eastAsia="en-US"/>
+              </w:rPr>
+              <w:t>The analysis involved regressing age</w:t>
+            </w:r>
+            <w:r>
+              <w:rPr>
+                <w:rFonts w:ascii="Calibri" w:eastAsia="Times New Roman" w:hAnsi="Calibri" w:cs="Calibri"/>
+                <w:i/>
+                <w:color w:val="000000"/>
+                <w:sz w:val="22"/>
+                <w:szCs w:val="22"/>
+                <w:lang w:eastAsia="en-US"/>
+              </w:rPr>
+              <w:t>, which was converted into a categorical variable with 3 categories,</w:t>
+            </w:r>
+            <w:r>
+              <w:rPr>
+                <w:rFonts w:ascii="Calibri" w:eastAsia="Times New Roman" w:hAnsi="Calibri" w:cs="Calibri"/>
+                <w:i/>
+                <w:color w:val="000000"/>
+                <w:sz w:val="22"/>
+                <w:szCs w:val="22"/>
+                <w:lang w:eastAsia="en-US"/>
+              </w:rPr>
+              <w:t xml:space="preserve"> on physical activity. The final model </w:t>
+            </w:r>
+            <w:r>
+              <w:rPr>
+                <w:rFonts w:ascii="Calibri" w:eastAsia="Times New Roman" w:hAnsi="Calibri" w:cs="Calibri"/>
+                <w:i/>
+                <w:color w:val="000000"/>
+                <w:sz w:val="22"/>
+                <w:szCs w:val="22"/>
+                <w:lang w:eastAsia="en-US"/>
+              </w:rPr>
+              <w:t xml:space="preserve">was further </w:t>
+            </w:r>
+            <w:r>
+              <w:rPr>
+                <w:rFonts w:ascii="Calibri" w:eastAsia="Times New Roman" w:hAnsi="Calibri" w:cs="Calibri"/>
+                <w:i/>
+                <w:color w:val="000000"/>
+                <w:sz w:val="22"/>
+                <w:szCs w:val="22"/>
+                <w:lang w:eastAsia="en-US"/>
+              </w:rPr>
+              <w:t>adjusted for ethnicity</w:t>
+            </w:r>
+            <w:r>
+              <w:rPr>
+                <w:rFonts w:ascii="Calibri" w:eastAsia="Times New Roman" w:hAnsi="Calibri" w:cs="Calibri"/>
+                <w:i/>
+                <w:color w:val="000000"/>
+                <w:sz w:val="22"/>
+                <w:szCs w:val="22"/>
+                <w:lang w:eastAsia="en-US"/>
+              </w:rPr>
+              <w:t xml:space="preserve"> as a confounding variable. The final set of variables was found to be significant at a p-value of 0.002 and explain 39.6% of the variance in physical activity. </w:t>
+            </w:r>
           </w:p>
           <w:p>
             <w:pPr>
@@ -8797,6 +10425,50 @@
                 <w:lang w:eastAsia="en-US"/>
               </w:rPr>
             </w:pPr>
+            <w:r>
+              <w:rPr>
+                <w:rFonts w:ascii="Calibri" w:eastAsia="Times New Roman" w:hAnsi="Calibri" w:cs="Calibri"/>
+                <w:i/>
+                <w:color w:val="000000"/>
+                <w:sz w:val="22"/>
+                <w:szCs w:val="22"/>
+                <w:lang w:eastAsia="en-US"/>
+              </w:rPr>
+              <w:t>The</w:t>
+            </w:r>
+            <w:r>
+              <w:rPr>
+                <w:rFonts w:ascii="Calibri" w:eastAsia="Times New Roman" w:hAnsi="Calibri" w:cs="Calibri"/>
+                <w:i/>
+                <w:color w:val="000000"/>
+                <w:sz w:val="22"/>
+                <w:szCs w:val="22"/>
+                <w:lang w:eastAsia="en-US"/>
+              </w:rPr>
+              <w:t xml:space="preserve"> expected</w:t>
+            </w:r>
+            <w:r>
+              <w:rPr>
+                <w:rFonts w:ascii="Calibri" w:eastAsia="Times New Roman" w:hAnsi="Calibri" w:cs="Calibri"/>
+                <w:i/>
+                <w:color w:val="000000"/>
+                <w:sz w:val="22"/>
+                <w:szCs w:val="22"/>
+                <w:lang w:eastAsia="en-US"/>
+              </w:rPr>
+              <w:t xml:space="preserve"> </w:t>
+            </w:r>
+            <w:r>
+              <w:rPr>
+                <w:rFonts w:ascii="Calibri" w:eastAsia="Times New Roman" w:hAnsi="Calibri" w:cs="Calibri"/>
+                <w:i/>
+                <w:color w:val="000000"/>
+                <w:sz w:val="22"/>
+                <w:szCs w:val="22"/>
+                <w:lang w:eastAsia="en-US"/>
+              </w:rPr>
+              <w:t>minutes of physical activity per day is 6.9 minutes lower for the middle age group compared to the youngest age group, and is 3.8 minutes lower for the oldest age group compared to the youngest age group, holding group and ethnicity constant. Those with CAH are associated with 13.4 minutes higher physical activity per day compared to those without, holding age and ethnicity constant. Hispanics have a mean physical activity that is 7.1 minutes lower than non-Hispanics, holding group and age constant.</w:t>
+            </w:r>
           </w:p>
           <w:p>
             <w:pPr>
@@ -8821,6 +10493,17 @@
                 <w:lang w:eastAsia="en-US"/>
               </w:rPr>
             </w:pPr>
+            <w:r>
+              <w:rPr>
+                <w:rFonts w:ascii="Calibri" w:eastAsia="Times New Roman" w:hAnsi="Calibri" w:cs="Calibri"/>
+                <w:i/>
+                <w:color w:val="000000"/>
+                <w:sz w:val="22"/>
+                <w:szCs w:val="22"/>
+                <w:lang w:eastAsia="en-US"/>
+              </w:rPr>
+              <w:t>The model was not checked for the assumptions of linear regression, and should be done as a next step.</w:t>
+            </w:r>
           </w:p>
           <w:p>
             <w:pPr>
@@ -8839,7 +10522,86 @@
               <w:rPr>
                 <w:rFonts w:ascii="Calibri" w:eastAsia="Times New Roman" w:hAnsi="Calibri" w:cs="Calibri"/>
                 <w:i/>
-                <w:color w:val="000000"/>
+                <w:color w:val="FF0000"/>
+                <w:sz w:val="22"/>
+                <w:szCs w:val="22"/>
+                <w:lang w:eastAsia="en-US"/>
+              </w:rPr>
+            </w:pPr>
+            <w:r>
+              <w:rPr>
+                <w:rFonts w:ascii="Calibri" w:eastAsia="Times New Roman" w:hAnsi="Calibri" w:cs="Calibri"/>
+                <w:i/>
+                <w:color w:val="FF0000"/>
+                <w:sz w:val="22"/>
+                <w:szCs w:val="22"/>
+                <w:lang w:eastAsia="en-US"/>
+              </w:rPr>
+              <w:t>The analysis done involved a linear regression of age on physical activity.</w:t>
+            </w:r>
+            <w:r>
+              <w:rPr>
+                <w:rFonts w:ascii="Calibri" w:eastAsia="Times New Roman" w:hAnsi="Calibri" w:cs="Calibri"/>
+                <w:i/>
+                <w:color w:val="FF0000"/>
+                <w:sz w:val="22"/>
+                <w:szCs w:val="22"/>
+                <w:lang w:eastAsia="en-US"/>
+              </w:rPr>
+              <w:t xml:space="preserve"> Some exploratory data analysis was done in the beginning, looking at counts of the independent variables. The distribution of the dependent variable was not looked at. Age was converted into a categorical variable with three categories and in the final model, an interaction with CAH was added as well as ethnicity as a confounding variable.</w:t>
+            </w:r>
+            <w:r>
+              <w:rPr>
+                <w:rFonts w:ascii="Calibri" w:eastAsia="Times New Roman" w:hAnsi="Calibri" w:cs="Calibri"/>
+                <w:i/>
+                <w:color w:val="FF0000"/>
+                <w:sz w:val="22"/>
+                <w:szCs w:val="22"/>
+                <w:lang w:eastAsia="en-US"/>
+              </w:rPr>
+              <w:t xml:space="preserve"> </w:t>
+            </w:r>
+            <w:r>
+              <w:rPr>
+                <w:rFonts w:ascii="Calibri" w:eastAsia="Times New Roman" w:hAnsi="Calibri" w:cs="Calibri"/>
+                <w:i/>
+                <w:color w:val="FF0000"/>
+                <w:sz w:val="22"/>
+                <w:szCs w:val="22"/>
+                <w:lang w:eastAsia="en-US"/>
+              </w:rPr>
+              <w:t>The p-value for the significance of the interaction term was not provided. (Missing extra SS test).</w:t>
+            </w:r>
+            <w:r>
+              <w:rPr>
+                <w:rFonts w:ascii="Calibri" w:eastAsia="Times New Roman" w:hAnsi="Calibri" w:cs="Calibri"/>
+                <w:i/>
+                <w:color w:val="FF0000"/>
+                <w:sz w:val="22"/>
+                <w:szCs w:val="22"/>
+                <w:lang w:eastAsia="en-US"/>
+              </w:rPr>
+              <w:t xml:space="preserve"> The addition of ethnicity does appear to confound the relationship between age and physical activity, as the coefficients changed considerably. The sim </w:t>
+            </w:r>
+            <w:r>
+              <w:rPr>
+                <w:rFonts w:ascii="Calibri" w:eastAsia="Times New Roman" w:hAnsi="Calibri" w:cs="Calibri"/>
+                <w:i/>
+                <w:color w:val="FF0000"/>
+                <w:sz w:val="22"/>
+                <w:szCs w:val="22"/>
+                <w:lang w:eastAsia="en-US"/>
+              </w:rPr>
+              <w:lastRenderedPageBreak/>
+              <w:t xml:space="preserve">slopes plot reveals that age is associated with physical activity only for the youngest age group (p=0.02), and not for the other age groups. </w:t>
+            </w:r>
+          </w:p>
+          <w:p>
+            <w:pPr>
+              <w:rPr>
+                <w:rFonts w:ascii="Calibri" w:eastAsia="Times New Roman" w:hAnsi="Calibri" w:cs="Calibri"/>
+                <w:i/>
+                <w:color w:val="FF0000"/>
                 <w:sz w:val="22"/>
                 <w:szCs w:val="22"/>
                 <w:lang w:eastAsia="en-US"/>
@@ -8851,7 +10613,30 @@
               <w:rPr>
                 <w:rFonts w:ascii="Calibri" w:eastAsia="Times New Roman" w:hAnsi="Calibri" w:cs="Calibri"/>
                 <w:i/>
-                <w:color w:val="000000"/>
+                <w:color w:val="FF0000"/>
+                <w:sz w:val="22"/>
+                <w:szCs w:val="22"/>
+                <w:lang w:eastAsia="en-US"/>
+              </w:rPr>
+            </w:pPr>
+            <w:r>
+              <w:rPr>
+                <w:rFonts w:ascii="Calibri" w:eastAsia="Times New Roman" w:hAnsi="Calibri" w:cs="Calibri"/>
+                <w:i/>
+                <w:color w:val="FF0000"/>
+                <w:sz w:val="22"/>
+                <w:szCs w:val="22"/>
+                <w:lang w:eastAsia="en-US"/>
+              </w:rPr>
+              <w:t>In the youngest age group, adjusting for ethnicity, those with CAH have 14.2 minutes lower physical activity on average compared to controls.</w:t>
+            </w:r>
+          </w:p>
+          <w:p>
+            <w:pPr>
+              <w:rPr>
+                <w:rFonts w:ascii="Calibri" w:eastAsia="Times New Roman" w:hAnsi="Calibri" w:cs="Calibri"/>
+                <w:i/>
+                <w:color w:val="FF0000"/>
                 <w:sz w:val="22"/>
                 <w:szCs w:val="22"/>
                 <w:lang w:eastAsia="en-US"/>
@@ -8863,6 +10648,40 @@
               <w:rPr>
                 <w:rFonts w:ascii="Calibri" w:eastAsia="Times New Roman" w:hAnsi="Calibri" w:cs="Calibri"/>
                 <w:i/>
+                <w:color w:val="FF0000"/>
+                <w:sz w:val="22"/>
+                <w:szCs w:val="22"/>
+                <w:lang w:eastAsia="en-US"/>
+              </w:rPr>
+            </w:pPr>
+            <w:r>
+              <w:rPr>
+                <w:rFonts w:ascii="Calibri" w:eastAsia="Times New Roman" w:hAnsi="Calibri" w:cs="Calibri"/>
+                <w:i/>
+                <w:color w:val="FF0000"/>
+                <w:sz w:val="22"/>
+                <w:szCs w:val="22"/>
+                <w:lang w:eastAsia="en-US"/>
+              </w:rPr>
+              <w:t xml:space="preserve">The final model was not checked for the assumptions of linear regression and </w:t>
+            </w:r>
+            <w:r>
+              <w:rPr>
+                <w:rFonts w:ascii="Calibri" w:eastAsia="Times New Roman" w:hAnsi="Calibri" w:cs="Calibri"/>
+                <w:i/>
+                <w:color w:val="FF0000"/>
+                <w:sz w:val="22"/>
+                <w:szCs w:val="22"/>
+                <w:lang w:eastAsia="en-US"/>
+              </w:rPr>
+              <w:t>was not checked for influential points.</w:t>
+            </w:r>
+          </w:p>
+          <w:p>
+            <w:pPr>
+              <w:rPr>
+                <w:rFonts w:ascii="Calibri" w:eastAsia="Times New Roman" w:hAnsi="Calibri" w:cs="Calibri"/>
+                <w:i/>
                 <w:color w:val="000000"/>
                 <w:sz w:val="22"/>
                 <w:szCs w:val="22"/>
@@ -8882,158 +10701,12 @@
               </w:rPr>
             </w:pPr>
           </w:p>
-          <w:p>
-            <w:pPr>
-              <w:rPr>
-                <w:rFonts w:ascii="Calibri" w:eastAsia="Times New Roman" w:hAnsi="Calibri" w:cs="Calibri"/>
-                <w:i/>
-                <w:color w:val="000000"/>
-                <w:sz w:val="22"/>
-                <w:szCs w:val="22"/>
-                <w:lang w:eastAsia="en-US"/>
-              </w:rPr>
-            </w:pPr>
-          </w:p>
-          <w:p>
-            <w:pPr>
-              <w:rPr>
-                <w:rFonts w:ascii="Calibri" w:eastAsia="Times New Roman" w:hAnsi="Calibri" w:cs="Calibri"/>
-                <w:i/>
-                <w:color w:val="000000"/>
-                <w:sz w:val="22"/>
-                <w:szCs w:val="22"/>
-                <w:lang w:eastAsia="en-US"/>
-              </w:rPr>
-            </w:pPr>
-          </w:p>
-          <w:p>
-            <w:pPr>
-              <w:rPr>
-                <w:rFonts w:ascii="Calibri" w:eastAsia="Times New Roman" w:hAnsi="Calibri" w:cs="Calibri"/>
-                <w:i/>
-                <w:color w:val="000000"/>
-                <w:sz w:val="22"/>
-                <w:szCs w:val="22"/>
-                <w:lang w:eastAsia="en-US"/>
-              </w:rPr>
-            </w:pPr>
-          </w:p>
-          <w:p>
-            <w:pPr>
-              <w:rPr>
-                <w:rFonts w:ascii="Calibri" w:eastAsia="Times New Roman" w:hAnsi="Calibri" w:cs="Calibri"/>
-                <w:i/>
-                <w:color w:val="000000"/>
-                <w:sz w:val="22"/>
-                <w:szCs w:val="22"/>
-                <w:lang w:eastAsia="en-US"/>
-              </w:rPr>
-            </w:pPr>
-          </w:p>
-          <w:p>
-            <w:pPr>
-              <w:rPr>
-                <w:rFonts w:ascii="Calibri" w:eastAsia="Times New Roman" w:hAnsi="Calibri" w:cs="Calibri"/>
-                <w:i/>
-                <w:color w:val="000000"/>
-                <w:sz w:val="22"/>
-                <w:szCs w:val="22"/>
-                <w:lang w:eastAsia="en-US"/>
-              </w:rPr>
-            </w:pPr>
-          </w:p>
-          <w:p>
-            <w:pPr>
-              <w:rPr>
-                <w:rFonts w:ascii="Calibri" w:eastAsia="Times New Roman" w:hAnsi="Calibri" w:cs="Calibri"/>
-                <w:i/>
-                <w:color w:val="000000"/>
-                <w:sz w:val="22"/>
-                <w:szCs w:val="22"/>
-                <w:lang w:eastAsia="en-US"/>
-              </w:rPr>
-            </w:pPr>
-          </w:p>
-          <w:p>
-            <w:pPr>
-              <w:rPr>
-                <w:rFonts w:ascii="Calibri" w:eastAsia="Times New Roman" w:hAnsi="Calibri" w:cs="Calibri"/>
-                <w:i/>
-                <w:color w:val="000000"/>
-                <w:sz w:val="22"/>
-                <w:szCs w:val="22"/>
-                <w:lang w:eastAsia="en-US"/>
-              </w:rPr>
-            </w:pPr>
-          </w:p>
-          <w:p>
-            <w:pPr>
-              <w:rPr>
-                <w:rFonts w:ascii="Calibri" w:eastAsia="Times New Roman" w:hAnsi="Calibri" w:cs="Calibri"/>
-                <w:i/>
-                <w:color w:val="000000"/>
-                <w:sz w:val="22"/>
-                <w:szCs w:val="22"/>
-                <w:lang w:eastAsia="en-US"/>
-              </w:rPr>
-            </w:pPr>
-          </w:p>
-          <w:p>
-            <w:pPr>
-              <w:rPr>
-                <w:rFonts w:ascii="Calibri" w:eastAsia="Times New Roman" w:hAnsi="Calibri" w:cs="Calibri"/>
-                <w:i/>
-                <w:color w:val="000000"/>
-                <w:sz w:val="22"/>
-                <w:szCs w:val="22"/>
-                <w:lang w:eastAsia="en-US"/>
-              </w:rPr>
-            </w:pPr>
-          </w:p>
-          <w:p>
-            <w:pPr>
-              <w:rPr>
-                <w:rFonts w:ascii="Calibri" w:eastAsia="Times New Roman" w:hAnsi="Calibri" w:cs="Calibri"/>
-                <w:i/>
-                <w:color w:val="000000"/>
-                <w:sz w:val="22"/>
-                <w:szCs w:val="22"/>
-                <w:lang w:eastAsia="en-US"/>
-              </w:rPr>
-            </w:pPr>
-          </w:p>
-          <w:p>
-            <w:pPr>
-              <w:rPr>
-                <w:rFonts w:ascii="Calibri" w:eastAsia="Times New Roman" w:hAnsi="Calibri" w:cs="Calibri"/>
-                <w:i/>
-                <w:color w:val="000000"/>
-                <w:sz w:val="22"/>
-                <w:szCs w:val="22"/>
-                <w:lang w:eastAsia="en-US"/>
-              </w:rPr>
-            </w:pPr>
-          </w:p>
-          <w:p>
-            <w:pPr>
-              <w:rPr>
-                <w:rFonts w:ascii="Calibri" w:eastAsia="Times New Roman" w:hAnsi="Calibri" w:cs="Calibri"/>
-                <w:i/>
-                <w:color w:val="000000"/>
-                <w:sz w:val="22"/>
-                <w:szCs w:val="22"/>
-                <w:lang w:eastAsia="en-US"/>
-              </w:rPr>
-            </w:pPr>
-          </w:p>
         </w:tc>
+        <w:bookmarkStart w:id="0" w:name="_GoBack"/>
+        <w:bookmarkEnd w:id="0"/>
       </w:tr>
     </w:tbl>
-    <w:p>
-      <w:r>
-        <w:br w:type="page"/>
-      </w:r>
-    </w:p>
+    <w:p/>
     <w:tbl>
       <w:tblPr>
         <w:tblW w:w="9878" w:type="dxa"/>
@@ -9089,7 +10762,6 @@
                 <w:szCs w:val="22"/>
                 <w:lang w:eastAsia="en-US"/>
               </w:rPr>
-              <w:lastRenderedPageBreak/>
               <w:t>Appendix</w:t>
             </w:r>
           </w:p>
@@ -10667,25 +12339,7 @@
           <w:sz w:val="16"/>
           <w:szCs w:val="16"/>
         </w:rPr>
-        <w:t xml:space="preserve">1 </w:t>
-      </w:r>
-      <w:proofErr w:type="gramStart"/>
-      <w:r>
-        <w:rPr>
-          <w:rFonts w:ascii="Consolas" w:hAnsi="Consolas"/>
-          <w:sz w:val="16"/>
-          <w:szCs w:val="16"/>
-        </w:rPr>
-        <w:t>Non-Hispanic</w:t>
-      </w:r>
-      <w:proofErr w:type="gramEnd"/>
-      <w:r>
-        <w:rPr>
-          <w:rFonts w:ascii="Consolas" w:hAnsi="Consolas"/>
-          <w:sz w:val="16"/>
-          <w:szCs w:val="16"/>
-        </w:rPr>
-        <w:t xml:space="preserve">    15</w:t>
+        <w:t>1 Non-Hispanic    15</w:t>
       </w:r>
     </w:p>
     <w:p>
@@ -10900,6 +12554,7 @@
           <w:sz w:val="16"/>
           <w:szCs w:val="16"/>
         </w:rPr>
+        <w:lastRenderedPageBreak/>
         <w:t>-15.</w:t>
       </w:r>
       <w:proofErr w:type="gramStart"/>
@@ -11314,7 +12969,6 @@
           <w:sz w:val="16"/>
           <w:szCs w:val="16"/>
         </w:rPr>
-        <w:lastRenderedPageBreak/>
         <w:t>Multiple R-squared:  0.3964,</w:t>
       </w:r>
       <w:r>
@@ -12911,7 +14565,7 @@
 </file>
 
 <file path=word/endnotes.xml><?xml version="1.0" encoding="utf-8"?>
-<w:endnotes xmlns:wpc="http://schemas.microsoft.com/office/word/2010/wordprocessingCanvas" xmlns:cx="http://schemas.microsoft.com/office/drawing/2014/chartex" xmlns:cx1="http://schemas.microsoft.com/office/drawing/2015/9/8/chartex" xmlns:cx2="http://schemas.microsoft.com/office/drawing/2015/10/21/chartex" xmlns:cx3="http://schemas.microsoft.com/office/drawing/2016/5/9/chartex" xmlns:cx4="http://schemas.microsoft.com/office/drawing/2016/5/10/chartex" xmlns:cx5="http://schemas.microsoft.com/office/drawing/2016/5/11/chartex" xmlns:cx6="http://schemas.microsoft.com/office/drawing/2016/5/12/chartex" xmlns:cx7="http://schemas.microsoft.com/office/drawing/2016/5/13/chartex" xmlns:cx8="http://schemas.microsoft.com/office/drawing/2016/5/14/chartex" xmlns:mc="http://schemas.openxmlformats.org/markup-compatibility/2006" xmlns:aink="http://schemas.microsoft.com/office/drawing/2016/ink" xmlns:am3d="http://schemas.microsoft.com/office/drawing/2017/model3d" xmlns:o="urn:schemas-microsoft-com:office:office" xmlns:oel="http://schemas.microsoft.com/office/2019/extlst" xmlns:r="http://schemas.openxmlformats.org/officeDocument/2006/relationships" xmlns:m="http://schemas.openxmlformats.org/officeDocument/2006/math" xmlns:v="urn:schemas-microsoft-com:vml" xmlns:wp14="http://schemas.microsoft.com/office/word/2010/wordprocessingDrawing" xmlns:wp="http://schemas.openxmlformats.org/drawingml/2006/wordprocessingDrawing" xmlns:w10="urn:schemas-microsoft-com:office:word" xmlns:w="http://schemas.openxmlformats.org/wordprocessingml/2006/main" xmlns:w14="http://schemas.microsoft.com/office/word/2010/wordml" xmlns:w15="http://schemas.microsoft.com/office/word/2012/wordml" xmlns:w16cex="http://schemas.microsoft.com/office/word/2018/wordml/cex" xmlns:w16cid="http://schemas.microsoft.com/office/word/2016/wordml/cid" xmlns:w16="http://schemas.microsoft.com/office/word/2018/wordml" xmlns:w16sdtdh="http://schemas.microsoft.com/office/word/2020/wordml/sdtdatahash" xmlns:w16se="http://schemas.microsoft.com/office/word/2015/wordml/symex" xmlns:wpg="http://schemas.microsoft.com/office/word/2010/wordprocessingGroup" xmlns:wpi="http://schemas.microsoft.com/office/word/2010/wordprocessingInk" xmlns:wne="http://schemas.microsoft.com/office/word/2006/wordml" xmlns:wps="http://schemas.microsoft.com/office/word/2010/wordprocessingShape" mc:Ignorable="w14 w15 w16se w16cid w16 w16cex w16sdtdh wp14">
+<w:endnotes xmlns:wpc="http://schemas.microsoft.com/office/word/2010/wordprocessingCanvas" xmlns:cx="http://schemas.microsoft.com/office/drawing/2014/chartex" xmlns:cx1="http://schemas.microsoft.com/office/drawing/2015/9/8/chartex" xmlns:cx2="http://schemas.microsoft.com/office/drawing/2015/10/21/chartex" xmlns:cx3="http://schemas.microsoft.com/office/drawing/2016/5/9/chartex" xmlns:cx4="http://schemas.microsoft.com/office/drawing/2016/5/10/chartex" xmlns:cx5="http://schemas.microsoft.com/office/drawing/2016/5/11/chartex" xmlns:cx6="http://schemas.microsoft.com/office/drawing/2016/5/12/chartex" xmlns:cx7="http://schemas.microsoft.com/office/drawing/2016/5/13/chartex" xmlns:cx8="http://schemas.microsoft.com/office/drawing/2016/5/14/chartex" xmlns:mc="http://schemas.openxmlformats.org/markup-compatibility/2006" xmlns:aink="http://schemas.microsoft.com/office/drawing/2016/ink" xmlns:am3d="http://schemas.microsoft.com/office/drawing/2017/model3d" xmlns:o="urn:schemas-microsoft-com:office:office" xmlns:r="http://schemas.openxmlformats.org/officeDocument/2006/relationships" xmlns:m="http://schemas.openxmlformats.org/officeDocument/2006/math" xmlns:v="urn:schemas-microsoft-com:vml" xmlns:wp14="http://schemas.microsoft.com/office/word/2010/wordprocessingDrawing" xmlns:wp="http://schemas.openxmlformats.org/drawingml/2006/wordprocessingDrawing" xmlns:w10="urn:schemas-microsoft-com:office:word" xmlns:w="http://schemas.openxmlformats.org/wordprocessingml/2006/main" xmlns:w14="http://schemas.microsoft.com/office/word/2010/wordml" xmlns:w15="http://schemas.microsoft.com/office/word/2012/wordml" xmlns:w16cex="http://schemas.microsoft.com/office/word/2018/wordml/cex" xmlns:w16cid="http://schemas.microsoft.com/office/word/2016/wordml/cid" xmlns:w16="http://schemas.microsoft.com/office/word/2018/wordml" xmlns:w16se="http://schemas.microsoft.com/office/word/2015/wordml/symex" xmlns:wpg="http://schemas.microsoft.com/office/word/2010/wordprocessingGroup" xmlns:wpi="http://schemas.microsoft.com/office/word/2010/wordprocessingInk" xmlns:wne="http://schemas.microsoft.com/office/word/2006/wordml" xmlns:wps="http://schemas.microsoft.com/office/word/2010/wordprocessingShape" mc:Ignorable="w14 w15 w16se w16cid w16 w16cex wp14">
   <w:endnote w:type="separator" w:id="-1">
     <w:p>
       <w:r>
@@ -12930,7 +14584,7 @@
 </file>
 
 <file path=word/footnotes.xml><?xml version="1.0" encoding="utf-8"?>
-<w:footnotes xmlns:wpc="http://schemas.microsoft.com/office/word/2010/wordprocessingCanvas" xmlns:cx="http://schemas.microsoft.com/office/drawing/2014/chartex" xmlns:cx1="http://schemas.microsoft.com/office/drawing/2015/9/8/chartex" xmlns:cx2="http://schemas.microsoft.com/office/drawing/2015/10/21/chartex" xmlns:cx3="http://schemas.microsoft.com/office/drawing/2016/5/9/chartex" xmlns:cx4="http://schemas.microsoft.com/office/drawing/2016/5/10/chartex" xmlns:cx5="http://schemas.microsoft.com/office/drawing/2016/5/11/chartex" xmlns:cx6="http://schemas.microsoft.com/office/drawing/2016/5/12/chartex" xmlns:cx7="http://schemas.microsoft.com/office/drawing/2016/5/13/chartex" xmlns:cx8="http://schemas.microsoft.com/office/drawing/2016/5/14/chartex" xmlns:mc="http://schemas.openxmlformats.org/markup-compatibility/2006" xmlns:aink="http://schemas.microsoft.com/office/drawing/2016/ink" xmlns:am3d="http://schemas.microsoft.com/office/drawing/2017/model3d" xmlns:o="urn:schemas-microsoft-com:office:office" xmlns:oel="http://schemas.microsoft.com/office/2019/extlst" xmlns:r="http://schemas.openxmlformats.org/officeDocument/2006/relationships" xmlns:m="http://schemas.openxmlformats.org/officeDocument/2006/math" xmlns:v="urn:schemas-microsoft-com:vml" xmlns:wp14="http://schemas.microsoft.com/office/word/2010/wordprocessingDrawing" xmlns:wp="http://schemas.openxmlformats.org/drawingml/2006/wordprocessingDrawing" xmlns:w10="urn:schemas-microsoft-com:office:word" xmlns:w="http://schemas.openxmlformats.org/wordprocessingml/2006/main" xmlns:w14="http://schemas.microsoft.com/office/word/2010/wordml" xmlns:w15="http://schemas.microsoft.com/office/word/2012/wordml" xmlns:w16cex="http://schemas.microsoft.com/office/word/2018/wordml/cex" xmlns:w16cid="http://schemas.microsoft.com/office/word/2016/wordml/cid" xmlns:w16="http://schemas.microsoft.com/office/word/2018/wordml" xmlns:w16sdtdh="http://schemas.microsoft.com/office/word/2020/wordml/sdtdatahash" xmlns:w16se="http://schemas.microsoft.com/office/word/2015/wordml/symex" xmlns:wpg="http://schemas.microsoft.com/office/word/2010/wordprocessingGroup" xmlns:wpi="http://schemas.microsoft.com/office/word/2010/wordprocessingInk" xmlns:wne="http://schemas.microsoft.com/office/word/2006/wordml" xmlns:wps="http://schemas.microsoft.com/office/word/2010/wordprocessingShape" mc:Ignorable="w14 w15 w16se w16cid w16 w16cex w16sdtdh wp14">
+<w:footnotes xmlns:wpc="http://schemas.microsoft.com/office/word/2010/wordprocessingCanvas" xmlns:cx="http://schemas.microsoft.com/office/drawing/2014/chartex" xmlns:cx1="http://schemas.microsoft.com/office/drawing/2015/9/8/chartex" xmlns:cx2="http://schemas.microsoft.com/office/drawing/2015/10/21/chartex" xmlns:cx3="http://schemas.microsoft.com/office/drawing/2016/5/9/chartex" xmlns:cx4="http://schemas.microsoft.com/office/drawing/2016/5/10/chartex" xmlns:cx5="http://schemas.microsoft.com/office/drawing/2016/5/11/chartex" xmlns:cx6="http://schemas.microsoft.com/office/drawing/2016/5/12/chartex" xmlns:cx7="http://schemas.microsoft.com/office/drawing/2016/5/13/chartex" xmlns:cx8="http://schemas.microsoft.com/office/drawing/2016/5/14/chartex" xmlns:mc="http://schemas.openxmlformats.org/markup-compatibility/2006" xmlns:aink="http://schemas.microsoft.com/office/drawing/2016/ink" xmlns:am3d="http://schemas.microsoft.com/office/drawing/2017/model3d" xmlns:o="urn:schemas-microsoft-com:office:office" xmlns:r="http://schemas.openxmlformats.org/officeDocument/2006/relationships" xmlns:m="http://schemas.openxmlformats.org/officeDocument/2006/math" xmlns:v="urn:schemas-microsoft-com:vml" xmlns:wp14="http://schemas.microsoft.com/office/word/2010/wordprocessingDrawing" xmlns:wp="http://schemas.openxmlformats.org/drawingml/2006/wordprocessingDrawing" xmlns:w10="urn:schemas-microsoft-com:office:word" xmlns:w="http://schemas.openxmlformats.org/wordprocessingml/2006/main" xmlns:w14="http://schemas.microsoft.com/office/word/2010/wordml" xmlns:w15="http://schemas.microsoft.com/office/word/2012/wordml" xmlns:w16cex="http://schemas.microsoft.com/office/word/2018/wordml/cex" xmlns:w16cid="http://schemas.microsoft.com/office/word/2016/wordml/cid" xmlns:w16="http://schemas.microsoft.com/office/word/2018/wordml" xmlns:w16se="http://schemas.microsoft.com/office/word/2015/wordml/symex" xmlns:wpg="http://schemas.microsoft.com/office/word/2010/wordprocessingGroup" xmlns:wpi="http://schemas.microsoft.com/office/word/2010/wordprocessingInk" xmlns:wne="http://schemas.microsoft.com/office/word/2006/wordml" xmlns:wps="http://schemas.microsoft.com/office/word/2010/wordprocessingShape" mc:Ignorable="w14 w15 w16se w16cid w16 w16cex wp14">
   <w:footnote w:type="separator" w:id="-1">
     <w:p>
       <w:r>
@@ -12949,7 +14603,7 @@
 </file>
 
 <file path=word/numbering.xml><?xml version="1.0" encoding="utf-8"?>
-<w:numbering xmlns:wpc="http://schemas.microsoft.com/office/word/2010/wordprocessingCanvas" xmlns:cx="http://schemas.microsoft.com/office/drawing/2014/chartex" xmlns:cx1="http://schemas.microsoft.com/office/drawing/2015/9/8/chartex" xmlns:cx2="http://schemas.microsoft.com/office/drawing/2015/10/21/chartex" xmlns:cx3="http://schemas.microsoft.com/office/drawing/2016/5/9/chartex" xmlns:cx4="http://schemas.microsoft.com/office/drawing/2016/5/10/chartex" xmlns:cx5="http://schemas.microsoft.com/office/drawing/2016/5/11/chartex" xmlns:cx6="http://schemas.microsoft.com/office/drawing/2016/5/12/chartex" xmlns:cx7="http://schemas.microsoft.com/office/drawing/2016/5/13/chartex" xmlns:cx8="http://schemas.microsoft.com/office/drawing/2016/5/14/chartex" xmlns:mc="http://schemas.openxmlformats.org/markup-compatibility/2006" xmlns:aink="http://schemas.microsoft.com/office/drawing/2016/ink" xmlns:am3d="http://schemas.microsoft.com/office/drawing/2017/model3d" xmlns:o="urn:schemas-microsoft-com:office:office" xmlns:oel="http://schemas.microsoft.com/office/2019/extlst" xmlns:r="http://schemas.openxmlformats.org/officeDocument/2006/relationships" xmlns:m="http://schemas.openxmlformats.org/officeDocument/2006/math" xmlns:v="urn:schemas-microsoft-com:vml" xmlns:wp14="http://schemas.microsoft.com/office/word/2010/wordprocessingDrawing" xmlns:wp="http://schemas.openxmlformats.org/drawingml/2006/wordprocessingDrawing" xmlns:w10="urn:schemas-microsoft-com:office:word" xmlns:w="http://schemas.openxmlformats.org/wordprocessingml/2006/main" xmlns:w14="http://schemas.microsoft.com/office/word/2010/wordml" xmlns:w15="http://schemas.microsoft.com/office/word/2012/wordml" xmlns:w16cex="http://schemas.microsoft.com/office/word/2018/wordml/cex" xmlns:w16cid="http://schemas.microsoft.com/office/word/2016/wordml/cid" xmlns:w16="http://schemas.microsoft.com/office/word/2018/wordml" xmlns:w16sdtdh="http://schemas.microsoft.com/office/word/2020/wordml/sdtdatahash" xmlns:w16se="http://schemas.microsoft.com/office/word/2015/wordml/symex" xmlns:wpg="http://schemas.microsoft.com/office/word/2010/wordprocessingGroup" xmlns:wpi="http://schemas.microsoft.com/office/word/2010/wordprocessingInk" xmlns:wne="http://schemas.microsoft.com/office/word/2006/wordml" xmlns:wps="http://schemas.microsoft.com/office/word/2010/wordprocessingShape" mc:Ignorable="w14 w15 w16se w16cid w16 w16cex w16sdtdh wp14">
+<w:numbering xmlns:wpc="http://schemas.microsoft.com/office/word/2010/wordprocessingCanvas" xmlns:cx="http://schemas.microsoft.com/office/drawing/2014/chartex" xmlns:cx1="http://schemas.microsoft.com/office/drawing/2015/9/8/chartex" xmlns:cx2="http://schemas.microsoft.com/office/drawing/2015/10/21/chartex" xmlns:cx3="http://schemas.microsoft.com/office/drawing/2016/5/9/chartex" xmlns:cx4="http://schemas.microsoft.com/office/drawing/2016/5/10/chartex" xmlns:cx5="http://schemas.microsoft.com/office/drawing/2016/5/11/chartex" xmlns:cx6="http://schemas.microsoft.com/office/drawing/2016/5/12/chartex" xmlns:cx7="http://schemas.microsoft.com/office/drawing/2016/5/13/chartex" xmlns:cx8="http://schemas.microsoft.com/office/drawing/2016/5/14/chartex" xmlns:mc="http://schemas.openxmlformats.org/markup-compatibility/2006" xmlns:aink="http://schemas.microsoft.com/office/drawing/2016/ink" xmlns:am3d="http://schemas.microsoft.com/office/drawing/2017/model3d" xmlns:o="urn:schemas-microsoft-com:office:office" xmlns:r="http://schemas.openxmlformats.org/officeDocument/2006/relationships" xmlns:m="http://schemas.openxmlformats.org/officeDocument/2006/math" xmlns:v="urn:schemas-microsoft-com:vml" xmlns:wp14="http://schemas.microsoft.com/office/word/2010/wordprocessingDrawing" xmlns:wp="http://schemas.openxmlformats.org/drawingml/2006/wordprocessingDrawing" xmlns:w10="urn:schemas-microsoft-com:office:word" xmlns:w="http://schemas.openxmlformats.org/wordprocessingml/2006/main" xmlns:w14="http://schemas.microsoft.com/office/word/2010/wordml" xmlns:w15="http://schemas.microsoft.com/office/word/2012/wordml" xmlns:w16cex="http://schemas.microsoft.com/office/word/2018/wordml/cex" xmlns:w16cid="http://schemas.microsoft.com/office/word/2016/wordml/cid" xmlns:w16="http://schemas.microsoft.com/office/word/2018/wordml" xmlns:w16se="http://schemas.microsoft.com/office/word/2015/wordml/symex" xmlns:wpg="http://schemas.microsoft.com/office/word/2010/wordprocessingGroup" xmlns:wpi="http://schemas.microsoft.com/office/word/2010/wordprocessingInk" xmlns:wne="http://schemas.microsoft.com/office/word/2006/wordml" xmlns:wps="http://schemas.microsoft.com/office/word/2010/wordprocessingShape" mc:Ignorable="w14 w15 w16se w16cid w16 w16cex wp14">
   <w:abstractNum w:abstractNumId="0" w15:restartNumberingAfterBreak="0">
     <w:nsid w:val="00240487"/>
     <w:multiLevelType w:val="hybridMultilevel"/>
@@ -16993,31 +18647,31 @@
       </w:pPr>
     </w:lvl>
   </w:abstractNum>
-  <w:num w:numId="1" w16cid:durableId="1631741426">
+  <w:num w:numId="1">
     <w:abstractNumId w:val="38"/>
   </w:num>
-  <w:num w:numId="2" w16cid:durableId="1123578478">
+  <w:num w:numId="2">
     <w:abstractNumId w:val="6"/>
   </w:num>
-  <w:num w:numId="3" w16cid:durableId="1991136337">
+  <w:num w:numId="3">
     <w:abstractNumId w:val="4"/>
   </w:num>
-  <w:num w:numId="4" w16cid:durableId="1664359875">
+  <w:num w:numId="4">
     <w:abstractNumId w:val="11"/>
   </w:num>
-  <w:num w:numId="5" w16cid:durableId="809128211">
+  <w:num w:numId="5">
     <w:abstractNumId w:val="31"/>
   </w:num>
-  <w:num w:numId="6" w16cid:durableId="532545552">
+  <w:num w:numId="6">
     <w:abstractNumId w:val="7"/>
   </w:num>
-  <w:num w:numId="7" w16cid:durableId="1631518790">
+  <w:num w:numId="7">
     <w:abstractNumId w:val="33"/>
   </w:num>
-  <w:num w:numId="8" w16cid:durableId="1511487893">
+  <w:num w:numId="8">
     <w:abstractNumId w:val="0"/>
   </w:num>
-  <w:num w:numId="9" w16cid:durableId="369111414">
+  <w:num w:numId="9">
     <w:abstractNumId w:val="6"/>
     <w:lvlOverride w:ilvl="0">
       <w:lvl w:ilvl="0" w:tplc="5C548012">
@@ -17122,7 +18776,7 @@
       </w:lvl>
     </w:lvlOverride>
   </w:num>
-  <w:num w:numId="10" w16cid:durableId="992678534">
+  <w:num w:numId="10">
     <w:abstractNumId w:val="6"/>
     <w:lvlOverride w:ilvl="0">
       <w:lvl w:ilvl="0" w:tplc="5C548012">
@@ -17227,7 +18881,7 @@
       </w:lvl>
     </w:lvlOverride>
   </w:num>
-  <w:num w:numId="11" w16cid:durableId="1687707081">
+  <w:num w:numId="11">
     <w:abstractNumId w:val="6"/>
     <w:lvlOverride w:ilvl="0">
       <w:lvl w:ilvl="0" w:tplc="5C548012">
@@ -17332,119 +18986,119 @@
       </w:lvl>
     </w:lvlOverride>
   </w:num>
-  <w:num w:numId="12" w16cid:durableId="1870411597">
+  <w:num w:numId="12">
     <w:abstractNumId w:val="23"/>
   </w:num>
-  <w:num w:numId="13" w16cid:durableId="210503119">
+  <w:num w:numId="13">
     <w:abstractNumId w:val="29"/>
   </w:num>
-  <w:num w:numId="14" w16cid:durableId="788164257">
+  <w:num w:numId="14">
     <w:abstractNumId w:val="20"/>
   </w:num>
-  <w:num w:numId="15" w16cid:durableId="1830245598">
+  <w:num w:numId="15">
     <w:abstractNumId w:val="24"/>
   </w:num>
-  <w:num w:numId="16" w16cid:durableId="970480587">
+  <w:num w:numId="16">
     <w:abstractNumId w:val="18"/>
   </w:num>
-  <w:num w:numId="17" w16cid:durableId="856847642">
+  <w:num w:numId="17">
     <w:abstractNumId w:val="3"/>
   </w:num>
-  <w:num w:numId="18" w16cid:durableId="1975333868">
+  <w:num w:numId="18">
     <w:abstractNumId w:val="19"/>
   </w:num>
-  <w:num w:numId="19" w16cid:durableId="1500845877">
+  <w:num w:numId="19">
     <w:abstractNumId w:val="12"/>
   </w:num>
-  <w:num w:numId="20" w16cid:durableId="1972781973">
+  <w:num w:numId="20">
     <w:abstractNumId w:val="37"/>
   </w:num>
-  <w:num w:numId="21" w16cid:durableId="1684553735">
+  <w:num w:numId="21">
     <w:abstractNumId w:val="35"/>
   </w:num>
-  <w:num w:numId="22" w16cid:durableId="1266504103">
+  <w:num w:numId="22">
     <w:abstractNumId w:val="1"/>
   </w:num>
-  <w:num w:numId="23" w16cid:durableId="326901471">
+  <w:num w:numId="23">
     <w:abstractNumId w:val="14"/>
   </w:num>
-  <w:num w:numId="24" w16cid:durableId="446434808">
+  <w:num w:numId="24">
     <w:abstractNumId w:val="9"/>
   </w:num>
-  <w:num w:numId="25" w16cid:durableId="1856191976">
+  <w:num w:numId="25">
     <w:abstractNumId w:val="17"/>
   </w:num>
-  <w:num w:numId="26" w16cid:durableId="352607773">
+  <w:num w:numId="26">
     <w:abstractNumId w:val="2"/>
   </w:num>
-  <w:num w:numId="27" w16cid:durableId="1033455682">
+  <w:num w:numId="27">
     <w:abstractNumId w:val="13"/>
   </w:num>
-  <w:num w:numId="28" w16cid:durableId="16737419">
+  <w:num w:numId="28">
     <w:abstractNumId w:val="22"/>
   </w:num>
-  <w:num w:numId="29" w16cid:durableId="1412310698">
+  <w:num w:numId="29">
     <w:abstractNumId w:val="10"/>
   </w:num>
-  <w:num w:numId="30" w16cid:durableId="1835103196">
+  <w:num w:numId="30">
     <w:abstractNumId w:val="34"/>
   </w:num>
-  <w:num w:numId="31" w16cid:durableId="336229165">
+  <w:num w:numId="31">
     <w:abstractNumId w:val="32"/>
   </w:num>
-  <w:num w:numId="32" w16cid:durableId="694040640">
+  <w:num w:numId="32">
     <w:abstractNumId w:val="27"/>
   </w:num>
-  <w:num w:numId="33" w16cid:durableId="1255896006">
+  <w:num w:numId="33">
     <w:abstractNumId w:val="41"/>
   </w:num>
-  <w:num w:numId="34" w16cid:durableId="913512337">
+  <w:num w:numId="34">
     <w:abstractNumId w:val="28"/>
   </w:num>
-  <w:num w:numId="35" w16cid:durableId="602807563">
+  <w:num w:numId="35">
     <w:abstractNumId w:val="21"/>
   </w:num>
-  <w:num w:numId="36" w16cid:durableId="938870590">
+  <w:num w:numId="36">
     <w:abstractNumId w:val="39"/>
   </w:num>
-  <w:num w:numId="37" w16cid:durableId="1257448484">
+  <w:num w:numId="37">
     <w:abstractNumId w:val="16"/>
   </w:num>
-  <w:num w:numId="38" w16cid:durableId="1228763668">
+  <w:num w:numId="38">
     <w:abstractNumId w:val="5"/>
   </w:num>
-  <w:num w:numId="39" w16cid:durableId="2007123975">
+  <w:num w:numId="39">
     <w:abstractNumId w:val="43"/>
   </w:num>
-  <w:num w:numId="40" w16cid:durableId="1294209304">
+  <w:num w:numId="40">
     <w:abstractNumId w:val="42"/>
   </w:num>
-  <w:num w:numId="41" w16cid:durableId="686370754">
+  <w:num w:numId="41">
     <w:abstractNumId w:val="25"/>
   </w:num>
-  <w:num w:numId="42" w16cid:durableId="2029403833">
+  <w:num w:numId="42">
     <w:abstractNumId w:val="36"/>
   </w:num>
-  <w:num w:numId="43" w16cid:durableId="1022439151">
+  <w:num w:numId="43">
     <w:abstractNumId w:val="15"/>
   </w:num>
-  <w:num w:numId="44" w16cid:durableId="886184175">
+  <w:num w:numId="44">
     <w:abstractNumId w:val="26"/>
   </w:num>
-  <w:num w:numId="45" w16cid:durableId="888808562">
+  <w:num w:numId="45">
     <w:abstractNumId w:val="30"/>
   </w:num>
-  <w:num w:numId="46" w16cid:durableId="142358148">
+  <w:num w:numId="46">
     <w:abstractNumId w:val="40"/>
   </w:num>
-  <w:num w:numId="47" w16cid:durableId="1117062300">
+  <w:num w:numId="47">
     <w:abstractNumId w:val="8"/>
   </w:num>
 </w:numbering>
 </file>
 
 <file path=word/styles.xml><?xml version="1.0" encoding="utf-8"?>
-<w:styles xmlns:mc="http://schemas.openxmlformats.org/markup-compatibility/2006" xmlns:r="http://schemas.openxmlformats.org/officeDocument/2006/relationships" xmlns:w="http://schemas.openxmlformats.org/wordprocessingml/2006/main" xmlns:w14="http://schemas.microsoft.com/office/word/2010/wordml" xmlns:w15="http://schemas.microsoft.com/office/word/2012/wordml" xmlns:w16cex="http://schemas.microsoft.com/office/word/2018/wordml/cex" xmlns:w16cid="http://schemas.microsoft.com/office/word/2016/wordml/cid" xmlns:w16="http://schemas.microsoft.com/office/word/2018/wordml" xmlns:w16sdtdh="http://schemas.microsoft.com/office/word/2020/wordml/sdtdatahash" xmlns:w16se="http://schemas.microsoft.com/office/word/2015/wordml/symex" mc:Ignorable="w14 w15 w16se w16cid w16 w16cex w16sdtdh">
+<w:styles xmlns:mc="http://schemas.openxmlformats.org/markup-compatibility/2006" xmlns:r="http://schemas.openxmlformats.org/officeDocument/2006/relationships" xmlns:w="http://schemas.openxmlformats.org/wordprocessingml/2006/main" xmlns:w14="http://schemas.microsoft.com/office/word/2010/wordml" xmlns:w15="http://schemas.microsoft.com/office/word/2012/wordml" xmlns:w16cex="http://schemas.microsoft.com/office/word/2018/wordml/cex" xmlns:w16cid="http://schemas.microsoft.com/office/word/2016/wordml/cid" xmlns:w16="http://schemas.microsoft.com/office/word/2018/wordml" xmlns:w16se="http://schemas.microsoft.com/office/word/2015/wordml/symex" mc:Ignorable="w14 w15 w16se w16cid w16 w16cex">
   <w:docDefaults>
     <w:rPrDefault>
       <w:rPr>
@@ -17457,6 +19111,7 @@
     <w:pPrDefault/>
   </w:docDefaults>
   <w:latentStyles w:defLockedState="0" w:defUIPriority="0" w:defSemiHidden="0" w:defUnhideWhenUsed="0" w:defQFormat="0" w:count="376">
+    <w:lsdException w:name="Normal" w:qFormat="1"/>
     <w:lsdException w:name="heading 3" w:unhideWhenUsed="1"/>
     <w:lsdException w:name="heading 4" w:unhideWhenUsed="1"/>
     <w:lsdException w:name="heading 5" w:unhideWhenUsed="1"/>
@@ -17821,6 +19476,7 @@
   <w:style w:type="paragraph" w:default="1" w:styleId="Normal">
     <w:name w:val="Normal"/>
     <w:qFormat/>
+    <w:rsid w:val="003C778F"/>
   </w:style>
   <w:style w:type="character" w:default="1" w:styleId="DefaultParagraphFont">
     <w:name w:val="Default Paragraph Font"/>
@@ -18395,7 +20051,7 @@
 </file>
 
 <file path=customXml/itemProps1.xml><?xml version="1.0" encoding="utf-8"?>
-<ds:datastoreItem xmlns:ds="http://schemas.openxmlformats.org/officeDocument/2006/customXml" ds:itemID="{398A8218-470C-46DF-9BC0-CDA180E3A3C5}">
+<ds:datastoreItem xmlns:ds="http://schemas.openxmlformats.org/officeDocument/2006/customXml" ds:itemID="{EDFD92E7-B819-4537-8D0D-4E4739DC9935}">
   <ds:schemaRefs>
     <ds:schemaRef ds:uri="http://schemas.openxmlformats.org/officeDocument/2006/bibliography"/>
   </ds:schemaRefs>

</xml_diff>